<commit_message>
feat(rfc): formato en word para descarga, formato de telefonía corrección de error, formato de internet corrrección de error, versión cambiada
</commit_message>
<xml_diff>
--- a/public/archivos/Formato_INTERNET.docx
+++ b/public/archivos/Formato_INTERNET.docx
@@ -246,17 +246,7 @@
                 <w:szCs w:val="22"/>
                 <w:lang w:val="es-MX"/>
               </w:rPr>
-              <w:t>Datos del Usuario</w:t>
-            </w:r>
-            <w:r>
-              <w:rPr>
-                <w:rFonts w:ascii="Noto Sans" w:hAnsi="Noto Sans" w:cs="Noto Sans"/>
-                <w:b/>
-                <w:sz w:val="22"/>
-                <w:szCs w:val="22"/>
-                <w:lang w:val="es-MX"/>
-              </w:rPr>
-              <w:t xml:space="preserve"> (a)</w:t>
+              <w:t>Datos del Usuario (a)</w:t>
             </w:r>
           </w:p>
         </w:tc>
@@ -2346,7 +2336,6 @@
                 <w:sz w:val="22"/>
                 <w:szCs w:val="22"/>
               </w:rPr>
-              <w:lastRenderedPageBreak/>
               <w:t xml:space="preserve">Sitios personales y blogs  </w:t>
             </w:r>
           </w:p>
@@ -2378,6 +2367,7 @@
                 <w:sz w:val="22"/>
                 <w:szCs w:val="22"/>
               </w:rPr>
+              <w:lastRenderedPageBreak/>
               <w:t>Justificación:</w:t>
             </w:r>
           </w:p>
@@ -2581,16 +2571,7 @@
                 <w:sz w:val="22"/>
                 <w:szCs w:val="22"/>
               </w:rPr>
-              <w:t>Redes sociales</w:t>
-            </w:r>
-            <w:r>
-              <w:rPr>
-                <w:rFonts w:ascii="Noto Sans" w:hAnsi="Noto Sans" w:cs="Noto Sans"/>
-                <w:b/>
-                <w:sz w:val="22"/>
-                <w:szCs w:val="22"/>
-              </w:rPr>
-              <w:t xml:space="preserve"> </w:t>
+              <w:t xml:space="preserve">Redes sociales </w:t>
             </w:r>
           </w:p>
         </w:tc>
@@ -3162,7 +3143,6 @@
           <w:sz w:val="28"/>
           <w:szCs w:val="22"/>
         </w:rPr>
-        <w:lastRenderedPageBreak/>
         <w:t>Términos y Condiciones del servicio:</w:t>
       </w:r>
     </w:p>
@@ -3195,26 +3175,8 @@
           <w:sz w:val="22"/>
           <w:szCs w:val="22"/>
         </w:rPr>
-        <w:t>El formato deberá estar debidamente llenado y contener toda la información requerida facilitando la aplicación expedita</w:t>
+        <w:t>El formato deberá estar debidamente llenado y contener toda la información requerida facilitando la aplicación expedita de las configuraciones solicitadas.</w:t>
       </w:r>
-      <w:r>
-        <w:rPr>
-          <w:rFonts w:ascii="Noto Sans" w:hAnsi="Noto Sans" w:cs="Noto Sans"/>
-          <w:sz w:val="22"/>
-          <w:szCs w:val="22"/>
-        </w:rPr>
-        <w:t xml:space="preserve"> </w:t>
-      </w:r>
-      <w:r>
-        <w:rPr>
-          <w:rFonts w:ascii="Noto Sans" w:hAnsi="Noto Sans" w:cs="Noto Sans"/>
-          <w:sz w:val="22"/>
-          <w:szCs w:val="22"/>
-        </w:rPr>
-        <w:t>de las configuraciones solicitadas.</w:t>
-      </w:r>
-      <w:bookmarkStart w:id="0" w:name="_GoBack"/>
-      <w:bookmarkEnd w:id="0"/>
     </w:p>
     <w:p>
       <w:pPr>
@@ -3236,23 +3198,7 @@
           <w:sz w:val="22"/>
           <w:szCs w:val="22"/>
         </w:rPr>
-        <w:t>El solicitante deberá presentar este formato adjuntando el memorando y número de caso (ticket) de Mesa de Servicio</w:t>
-      </w:r>
-      <w:r>
-        <w:rPr>
-          <w:rFonts w:ascii="Noto Sans" w:hAnsi="Noto Sans" w:cs="Noto Sans"/>
-          <w:sz w:val="22"/>
-          <w:szCs w:val="22"/>
-        </w:rPr>
-        <w:t xml:space="preserve"> </w:t>
-      </w:r>
-      <w:r>
-        <w:rPr>
-          <w:rFonts w:ascii="Noto Sans" w:hAnsi="Noto Sans" w:cs="Noto Sans"/>
-          <w:sz w:val="22"/>
-          <w:szCs w:val="22"/>
-        </w:rPr>
-        <w:t>asociado, sin los cuales no se podrá atender su solicitud.</w:t>
+        <w:t>El solicitante deberá presentar este formato adjuntando el memorando y número de caso (ticket) de Mesa de Servicio asociado, sin los cuales no se podrá atender su solicitud.</w:t>
       </w:r>
     </w:p>
     <w:p>
@@ -3275,55 +3221,7 @@
           <w:sz w:val="22"/>
           <w:szCs w:val="22"/>
         </w:rPr>
-        <w:t>El solicitante deberá proporcionar la dirección IP de su equipo de cómputo para poder aplicar las configuraciones</w:t>
-      </w:r>
-      <w:r>
-        <w:rPr>
-          <w:rFonts w:ascii="Noto Sans" w:hAnsi="Noto Sans" w:cs="Noto Sans"/>
-          <w:sz w:val="22"/>
-          <w:szCs w:val="22"/>
-        </w:rPr>
-        <w:t xml:space="preserve"> </w:t>
-      </w:r>
-      <w:r>
-        <w:rPr>
-          <w:rFonts w:ascii="Noto Sans" w:hAnsi="Noto Sans" w:cs="Noto Sans"/>
-          <w:sz w:val="22"/>
-          <w:szCs w:val="22"/>
-        </w:rPr>
-        <w:t>requeridas. Esta información la podrá obtener utilizando el comando “ipconfig /all” en una ventana de línea de comando.</w:t>
-      </w:r>
-      <w:r>
-        <w:rPr>
-          <w:rFonts w:ascii="Noto Sans" w:hAnsi="Noto Sans" w:cs="Noto Sans"/>
-          <w:sz w:val="22"/>
-          <w:szCs w:val="22"/>
-        </w:rPr>
-        <w:t xml:space="preserve"> </w:t>
-      </w:r>
-      <w:r>
-        <w:rPr>
-          <w:rFonts w:ascii="Noto Sans" w:hAnsi="Noto Sans" w:cs="Noto Sans"/>
-          <w:sz w:val="22"/>
-          <w:szCs w:val="22"/>
-        </w:rPr>
-        <w:t>En caso de requerir ayuda para ejecutar el comando indicado, favor de contactar al área de Soporte Técnico de la</w:t>
-      </w:r>
-      <w:r>
-        <w:rPr>
-          <w:rFonts w:ascii="Noto Sans" w:hAnsi="Noto Sans" w:cs="Noto Sans"/>
-          <w:sz w:val="22"/>
-          <w:szCs w:val="22"/>
-        </w:rPr>
-        <w:t xml:space="preserve"> </w:t>
-      </w:r>
-      <w:r>
-        <w:rPr>
-          <w:rFonts w:ascii="Noto Sans" w:hAnsi="Noto Sans" w:cs="Noto Sans"/>
-          <w:sz w:val="22"/>
-          <w:szCs w:val="22"/>
-        </w:rPr>
-        <w:t>CONAGUA.</w:t>
+        <w:t>El solicitante deberá proporcionar la dirección IP de su equipo de cómputo para poder aplicar las configuraciones requeridas. Esta información la podrá obtener utilizando el comando “ipconfig /all” en una ventana de línea de comando. En caso de requerir ayuda para ejecutar el comando indicado, favor de contactar al área de Soporte Técnico de la CONAGUA.</w:t>
       </w:r>
     </w:p>
     <w:p>
@@ -3363,23 +3261,7 @@
           <w:sz w:val="22"/>
           <w:szCs w:val="22"/>
         </w:rPr>
-        <w:t xml:space="preserve"> si la solicitud se deriva de un cambio de lugar (oficina, mampara o piso)</w:t>
-      </w:r>
-      <w:r>
-        <w:rPr>
-          <w:rFonts w:ascii="Noto Sans" w:hAnsi="Noto Sans" w:cs="Noto Sans"/>
-          <w:sz w:val="22"/>
-          <w:szCs w:val="22"/>
-        </w:rPr>
-        <w:t xml:space="preserve"> </w:t>
-      </w:r>
-      <w:r>
-        <w:rPr>
-          <w:rFonts w:ascii="Noto Sans" w:hAnsi="Noto Sans" w:cs="Noto Sans"/>
-          <w:sz w:val="22"/>
-          <w:szCs w:val="22"/>
-        </w:rPr>
-        <w:t>del usuario que a su vez haya derivado en un cambio de dirección IP de su equipo de cómputo.</w:t>
+        <w:t xml:space="preserve"> si la solicitud se deriva de un cambio de lugar (oficina, mampara o piso) del usuario que a su vez haya derivado en un cambio de dirección IP de su equipo de cómputo.</w:t>
       </w:r>
     </w:p>
     <w:p>
@@ -3402,39 +3284,7 @@
           <w:sz w:val="22"/>
           <w:szCs w:val="22"/>
         </w:rPr>
-        <w:t>En caso de un cambio de dirección IP, el usuario deberá especificar la dirección IP anterior para eliminar los privilegios en</w:t>
-      </w:r>
-      <w:r>
-        <w:rPr>
-          <w:rFonts w:ascii="Noto Sans" w:hAnsi="Noto Sans" w:cs="Noto Sans"/>
-          <w:sz w:val="22"/>
-          <w:szCs w:val="22"/>
-        </w:rPr>
-        <w:t xml:space="preserve"> </w:t>
-      </w:r>
-      <w:r>
-        <w:rPr>
-          <w:rFonts w:ascii="Noto Sans" w:hAnsi="Noto Sans" w:cs="Noto Sans"/>
-          <w:sz w:val="22"/>
-          <w:szCs w:val="22"/>
-        </w:rPr>
-        <w:t>dicha dirección IP. Si el solicitante NO indica que se trata de un cambio de dirección IP, éste será responsable de cualquier</w:t>
-      </w:r>
-      <w:r>
-        <w:rPr>
-          <w:rFonts w:ascii="Noto Sans" w:hAnsi="Noto Sans" w:cs="Noto Sans"/>
-          <w:sz w:val="22"/>
-          <w:szCs w:val="22"/>
-        </w:rPr>
-        <w:t xml:space="preserve"> </w:t>
-      </w:r>
-      <w:r>
-        <w:rPr>
-          <w:rFonts w:ascii="Noto Sans" w:hAnsi="Noto Sans" w:cs="Noto Sans"/>
-          <w:sz w:val="22"/>
-          <w:szCs w:val="22"/>
-        </w:rPr>
-        <w:t>acceso no autorizado que se derive de los permisos de la dirección IP anterior al no tramitar la baja correspondiente.</w:t>
+        <w:t>En caso de un cambio de dirección IP, el usuario deberá especificar la dirección IP anterior para eliminar los privilegios en dicha dirección IP. Si el solicitante NO indica que se trata de un cambio de dirección IP, éste será responsable de cualquier acceso no autorizado que se derive de los permisos de la dirección IP anterior al no tramitar la baja correspondiente.</w:t>
       </w:r>
     </w:p>
     <w:p>
@@ -3457,39 +3307,7 @@
           <w:sz w:val="22"/>
           <w:szCs w:val="22"/>
         </w:rPr>
-        <w:t>El usuario es responsable del uso que se otorga con el acceso ampliado otorgado a su equipo de cómputo, por lo</w:t>
-      </w:r>
-      <w:r>
-        <w:rPr>
-          <w:rFonts w:ascii="Noto Sans" w:hAnsi="Noto Sans" w:cs="Noto Sans"/>
-          <w:sz w:val="22"/>
-          <w:szCs w:val="22"/>
-        </w:rPr>
-        <w:t xml:space="preserve"> </w:t>
-      </w:r>
-      <w:r>
-        <w:rPr>
-          <w:rFonts w:ascii="Noto Sans" w:hAnsi="Noto Sans" w:cs="Noto Sans"/>
-          <w:sz w:val="22"/>
-          <w:szCs w:val="22"/>
-        </w:rPr>
-        <w:t>que deberá vigilar que el uso sea acorde a las Políticas de la Seguridad de la Información definidas por la Gerencia</w:t>
-      </w:r>
-      <w:r>
-        <w:rPr>
-          <w:rFonts w:ascii="Noto Sans" w:hAnsi="Noto Sans" w:cs="Noto Sans"/>
-          <w:sz w:val="22"/>
-          <w:szCs w:val="22"/>
-        </w:rPr>
-        <w:t xml:space="preserve"> </w:t>
-      </w:r>
-      <w:r>
-        <w:rPr>
-          <w:rFonts w:ascii="Noto Sans" w:hAnsi="Noto Sans" w:cs="Noto Sans"/>
-          <w:sz w:val="22"/>
-          <w:szCs w:val="22"/>
-        </w:rPr>
-        <w:t>de Tecnología de la Información y Comunicaciones.</w:t>
+        <w:t>El usuario es responsable del uso que se otorga con el acceso ampliado otorgado a su equipo de cómputo, por lo que deberá vigilar que el uso sea acorde a las Políticas de la Seguridad de la Información definidas por la Gerencia de Tecnología de la Información y Comunicaciones.</w:t>
       </w:r>
     </w:p>
     <w:p>
@@ -3512,23 +3330,7 @@
           <w:sz w:val="22"/>
           <w:szCs w:val="22"/>
         </w:rPr>
-        <w:t>El solicitante deberá conservar el Acuse o copia del formato firmado y sellado, así como el memorando asociado, para</w:t>
-      </w:r>
-      <w:r>
-        <w:rPr>
-          <w:rFonts w:ascii="Noto Sans" w:hAnsi="Noto Sans" w:cs="Noto Sans"/>
-          <w:sz w:val="22"/>
-          <w:szCs w:val="22"/>
-        </w:rPr>
-        <w:t xml:space="preserve"> </w:t>
-      </w:r>
-      <w:r>
-        <w:rPr>
-          <w:rFonts w:ascii="Noto Sans" w:hAnsi="Noto Sans" w:cs="Noto Sans"/>
-          <w:sz w:val="22"/>
-          <w:szCs w:val="22"/>
-        </w:rPr>
-        <w:t>posteriores aclaraciones.</w:t>
+        <w:t>El solicitante deberá conservar el Acuse o copia del formato firmado y sellado, así como el memorando asociado, para posteriores aclaraciones.</w:t>
       </w:r>
     </w:p>
     <w:p>
@@ -3551,23 +3353,7 @@
           <w:sz w:val="22"/>
           <w:szCs w:val="22"/>
         </w:rPr>
-        <w:t>Es responsabilidad de los gerentes y subgerentes llevar un control de los usuarios y sus direcciones IP’s con accesos de</w:t>
-      </w:r>
-      <w:r>
-        <w:rPr>
-          <w:rFonts w:ascii="Noto Sans" w:hAnsi="Noto Sans" w:cs="Noto Sans"/>
-          <w:sz w:val="22"/>
-          <w:szCs w:val="22"/>
-        </w:rPr>
-        <w:t xml:space="preserve"> </w:t>
-      </w:r>
-      <w:r>
-        <w:rPr>
-          <w:rFonts w:ascii="Noto Sans" w:hAnsi="Noto Sans" w:cs="Noto Sans"/>
-          <w:sz w:val="22"/>
-          <w:szCs w:val="22"/>
-        </w:rPr>
-        <w:t>Internet ampliados.</w:t>
+        <w:t>Es responsabilidad de los gerentes y subgerentes llevar un control de los usuarios y sus direcciones IP’s con accesos de Internet ampliados.</w:t>
       </w:r>
     </w:p>
     <w:p>
@@ -3590,23 +3376,7 @@
           <w:sz w:val="22"/>
           <w:szCs w:val="22"/>
         </w:rPr>
-        <w:t>Al firmar el usuario se da por enterado de las Políticas del servicio y acepta la responsabilidad de cualquier uso inadecuado</w:t>
-      </w:r>
-      <w:r>
-        <w:rPr>
-          <w:rFonts w:ascii="Noto Sans" w:hAnsi="Noto Sans" w:cs="Noto Sans"/>
-          <w:sz w:val="22"/>
-          <w:szCs w:val="22"/>
-        </w:rPr>
-        <w:t xml:space="preserve"> </w:t>
-      </w:r>
-      <w:r>
-        <w:rPr>
-          <w:rFonts w:ascii="Noto Sans" w:hAnsi="Noto Sans" w:cs="Noto Sans"/>
-          <w:sz w:val="22"/>
-          <w:szCs w:val="22"/>
-        </w:rPr>
-        <w:t>que se le dé a los privilegios de acceso ampliados los cuales haya solicitado.</w:t>
+        <w:t>Al firmar el usuario se da por enterado de las Políticas del servicio y acepta la responsabilidad de cualquier uso inadecuado que se le dé a los privilegios de acceso ampliados los cuales haya solicitado.</w:t>
       </w:r>
     </w:p>
     <w:p>
@@ -3629,23 +3399,7 @@
           <w:sz w:val="22"/>
           <w:szCs w:val="22"/>
         </w:rPr>
-        <w:t>Al firmar el Gerente o Director que autoriza se da por enterado de las Políticas del servicio y acepta la corresponsabilidad</w:t>
-      </w:r>
-      <w:r>
-        <w:rPr>
-          <w:rFonts w:ascii="Noto Sans" w:hAnsi="Noto Sans" w:cs="Noto Sans"/>
-          <w:sz w:val="22"/>
-          <w:szCs w:val="22"/>
-        </w:rPr>
-        <w:t xml:space="preserve"> </w:t>
-      </w:r>
-      <w:r>
-        <w:rPr>
-          <w:rFonts w:ascii="Noto Sans" w:hAnsi="Noto Sans" w:cs="Noto Sans"/>
-          <w:sz w:val="22"/>
-          <w:szCs w:val="22"/>
-        </w:rPr>
-        <w:t>del uso que le dé el usuario al acceso ampliado otorgado.</w:t>
+        <w:t>Al firmar el Gerente o Director que autoriza se da por enterado de las Políticas del servicio y acepta la corresponsabilidad del uso que le dé el usuario al acceso ampliado otorgado.</w:t>
       </w:r>
     </w:p>
     <w:p>
@@ -3963,25 +3717,7 @@
           <w:szCs w:val="22"/>
           <w:lang w:val="es-MX"/>
         </w:rPr>
-        <w:t>Este formato debe ser entregado a través del servicio de Mesa de Servicio, acompañado de un Memorando</w:t>
-      </w:r>
-      <w:r>
-        <w:rPr>
-          <w:rFonts w:ascii="Noto Sans" w:hAnsi="Noto Sans" w:cs="Noto Sans"/>
-          <w:sz w:val="18"/>
-          <w:szCs w:val="22"/>
-          <w:lang w:val="es-MX"/>
-        </w:rPr>
-        <w:t xml:space="preserve"> </w:t>
-      </w:r>
-      <w:r>
-        <w:rPr>
-          <w:rFonts w:ascii="Noto Sans" w:hAnsi="Noto Sans" w:cs="Noto Sans"/>
-          <w:sz w:val="18"/>
-          <w:szCs w:val="22"/>
-          <w:lang w:val="es-MX"/>
-        </w:rPr>
-        <w:t xml:space="preserve">dirigido al </w:t>
+        <w:t xml:space="preserve">Este formato debe ser entregado a través del servicio de Mesa de Servicio, acompañado de un Memorando dirigido al </w:t>
       </w:r>
       <w:r>
         <w:rPr>
@@ -4010,68 +3746,31 @@
           <w:szCs w:val="22"/>
           <w:lang w:val="es-MX"/>
         </w:rPr>
-        <w:t>Subgerente de Soporte Técnico,</w:t>
+        <w:t>Subgerente de Soporte Técnico, Telecomunicaciones y Seguridad</w:t>
       </w:r>
       <w:r>
         <w:rPr>
           <w:rFonts w:ascii="Noto Sans" w:hAnsi="Noto Sans" w:cs="Noto Sans"/>
-          <w:b/>
           <w:sz w:val="18"/>
           <w:szCs w:val="22"/>
           <w:lang w:val="es-MX"/>
         </w:rPr>
-        <w:t xml:space="preserve"> </w:t>
-      </w:r>
-      <w:r>
-        <w:rPr>
-          <w:rFonts w:ascii="Noto Sans" w:hAnsi="Noto Sans" w:cs="Noto Sans"/>
-          <w:b/>
-          <w:sz w:val="18"/>
-          <w:szCs w:val="22"/>
-          <w:lang w:val="es-MX"/>
-        </w:rPr>
-        <w:t>Telecomunicaciones y Seguridad</w:t>
-      </w:r>
-      <w:r>
-        <w:rPr>
-          <w:rFonts w:ascii="Noto Sans" w:hAnsi="Noto Sans" w:cs="Noto Sans"/>
-          <w:sz w:val="18"/>
-          <w:szCs w:val="22"/>
-          <w:lang w:val="es-MX"/>
-        </w:rPr>
-        <w:t>. De no recibir dichos formatos en original en un lapso no mayor a 5 días hábiles se retirarán</w:t>
-      </w:r>
-      <w:r>
-        <w:rPr>
-          <w:rFonts w:ascii="Noto Sans" w:hAnsi="Noto Sans" w:cs="Noto Sans"/>
-          <w:sz w:val="18"/>
-          <w:szCs w:val="22"/>
-          <w:lang w:val="es-MX"/>
-        </w:rPr>
-        <w:t xml:space="preserve"> </w:t>
-      </w:r>
-      <w:r>
-        <w:rPr>
-          <w:rFonts w:ascii="Noto Sans" w:hAnsi="Noto Sans" w:cs="Noto Sans"/>
-          <w:sz w:val="18"/>
-          <w:szCs w:val="22"/>
-          <w:lang w:val="es-MX"/>
-        </w:rPr>
-        <w:t>los permisos solicitados y se otorgará el acceso a navegación básico</w:t>
+        <w:t>. De no recibir dichos formatos en original en un lapso no mayor a 5 días hábiles se retirarán los permisos solicitados y se otorgará el acceso a navegación básico</w:t>
       </w:r>
     </w:p>
     <w:sectPr>
-      <w:headerReference w:type="default" r:id="rId8"/>
-      <w:footerReference w:type="default" r:id="rId9"/>
-      <w:headerReference w:type="first" r:id="rId10"/>
-      <w:footerReference w:type="first" r:id="rId11"/>
+      <w:headerReference w:type="even" r:id="rId8"/>
+      <w:headerReference w:type="default" r:id="rId9"/>
+      <w:footerReference w:type="even" r:id="rId10"/>
+      <w:footerReference w:type="default" r:id="rId11"/>
+      <w:headerReference w:type="first" r:id="rId12"/>
+      <w:footerReference w:type="first" r:id="rId13"/>
       <w:pgSz w:w="12240" w:h="15840"/>
       <w:pgMar w:top="851" w:right="1134" w:bottom="1021" w:left="1418" w:header="709" w:footer="680" w:gutter="0"/>
       <w:pgNumType w:start="1"/>
       <w:cols w:space="720"/>
       <w:formProt w:val="0"/>
-      <w:titlePg/>
-      <w:docGrid w:linePitch="100" w:charSpace="8192"/>
+      <w:docGrid w:linePitch="272" w:charSpace="8192"/>
     </w:sectPr>
   </w:body>
 </w:document>
@@ -4097,6 +3796,16 @@
 </file>
 
 <file path=word/footer1.xml><?xml version="1.0" encoding="utf-8"?>
+<w:ftr xmlns:wpc="http://schemas.microsoft.com/office/word/2010/wordprocessingCanvas" xmlns:cx="http://schemas.microsoft.com/office/drawing/2014/chartex" xmlns:mc="http://schemas.openxmlformats.org/markup-compatibility/2006" xmlns:o="urn:schemas-microsoft-com:office:office" xmlns:r="http://schemas.openxmlformats.org/officeDocument/2006/relationships" xmlns:m="http://schemas.openxmlformats.org/officeDocument/2006/math" xmlns:v="urn:schemas-microsoft-com:vml" xmlns:wp14="http://schemas.microsoft.com/office/word/2010/wordprocessingDrawing" xmlns:wp="http://schemas.openxmlformats.org/drawingml/2006/wordprocessingDrawing" xmlns:w10="urn:schemas-microsoft-com:office:word" xmlns:w="http://schemas.openxmlformats.org/wordprocessingml/2006/main" xmlns:w14="http://schemas.microsoft.com/office/word/2010/wordml" xmlns:w15="http://schemas.microsoft.com/office/word/2012/wordml" xmlns:w16se="http://schemas.microsoft.com/office/word/2015/wordml/symex" xmlns:wpg="http://schemas.microsoft.com/office/word/2010/wordprocessingGroup" xmlns:wpi="http://schemas.microsoft.com/office/word/2010/wordprocessingInk" xmlns:wne="http://schemas.microsoft.com/office/word/2006/wordml" xmlns:wps="http://schemas.microsoft.com/office/word/2010/wordprocessingShape" mc:Ignorable="w14 w15 w16se wp14">
+  <w:p>
+    <w:pPr>
+      <w:pStyle w:val="Piedepgina"/>
+    </w:pPr>
+  </w:p>
+</w:ftr>
+</file>
+
+<file path=word/footer2.xml><?xml version="1.0" encoding="utf-8"?>
 <w:ftr xmlns:wpc="http://schemas.microsoft.com/office/word/2010/wordprocessingCanvas" xmlns:cx="http://schemas.microsoft.com/office/drawing/2014/chartex" xmlns:mc="http://schemas.openxmlformats.org/markup-compatibility/2006" xmlns:o="urn:schemas-microsoft-com:office:office" xmlns:r="http://schemas.openxmlformats.org/officeDocument/2006/relationships" xmlns:m="http://schemas.openxmlformats.org/officeDocument/2006/math" xmlns:v="urn:schemas-microsoft-com:vml" xmlns:wp14="http://schemas.microsoft.com/office/word/2010/wordprocessingDrawing" xmlns:wp="http://schemas.openxmlformats.org/drawingml/2006/wordprocessingDrawing" xmlns:w10="urn:schemas-microsoft-com:office:word" xmlns:w="http://schemas.openxmlformats.org/wordprocessingml/2006/main" xmlns:w14="http://schemas.microsoft.com/office/word/2010/wordml" xmlns:w15="http://schemas.microsoft.com/office/word/2012/wordml" xmlns:w16se="http://schemas.microsoft.com/office/word/2015/wordml/symex" xmlns:wpg="http://schemas.microsoft.com/office/word/2010/wordprocessingGroup" xmlns:wpi="http://schemas.microsoft.com/office/word/2010/wordprocessingInk" xmlns:wne="http://schemas.microsoft.com/office/word/2006/wordml" xmlns:wps="http://schemas.microsoft.com/office/word/2010/wordprocessingShape" mc:Ignorable="w14 w15 w16se wp14">
   <w:p>
     <w:pPr>
@@ -4178,7 +3887,7 @@
             </wp:anchor>
           </w:drawing>
         </mc:Choice>
-        <mc:Fallback xmlns:w16sdtdh="http://schemas.microsoft.com/office/word/2020/wordml/sdtdatahash" xmlns:w16du="http://schemas.microsoft.com/office/word/2023/wordml/word16du" xmlns:w16="http://schemas.microsoft.com/office/word/2018/wordml" xmlns:w16cid="http://schemas.microsoft.com/office/word/2016/wordml/cid" xmlns:w16cex="http://schemas.microsoft.com/office/word/2018/wordml/cex" xmlns:oel="http://schemas.microsoft.com/office/2019/extlst" xmlns:am3d="http://schemas.microsoft.com/office/drawing/2017/model3d" xmlns:aink="http://schemas.microsoft.com/office/drawing/2016/ink" xmlns:cx8="http://schemas.microsoft.com/office/drawing/2016/5/14/chartex" xmlns:cx7="http://schemas.microsoft.com/office/drawing/2016/5/13/chartex" xmlns:cx6="http://schemas.microsoft.com/office/drawing/2016/5/12/chartex" xmlns:cx5="http://schemas.microsoft.com/office/drawing/2016/5/11/chartex" xmlns:cx4="http://schemas.microsoft.com/office/drawing/2016/5/10/chartex" xmlns:cx3="http://schemas.microsoft.com/office/drawing/2016/5/9/chartex" xmlns:cx2="http://schemas.microsoft.com/office/drawing/2015/10/21/chartex" xmlns:cx1="http://schemas.microsoft.com/office/drawing/2015/9/8/chartex">
+        <mc:Fallback xmlns:cx1="http://schemas.microsoft.com/office/drawing/2015/9/8/chartex" xmlns:cx2="http://schemas.microsoft.com/office/drawing/2015/10/21/chartex" xmlns:cx3="http://schemas.microsoft.com/office/drawing/2016/5/9/chartex" xmlns:cx4="http://schemas.microsoft.com/office/drawing/2016/5/10/chartex" xmlns:cx5="http://schemas.microsoft.com/office/drawing/2016/5/11/chartex" xmlns:cx6="http://schemas.microsoft.com/office/drawing/2016/5/12/chartex" xmlns:cx7="http://schemas.microsoft.com/office/drawing/2016/5/13/chartex" xmlns:cx8="http://schemas.microsoft.com/office/drawing/2016/5/14/chartex" xmlns:aink="http://schemas.microsoft.com/office/drawing/2016/ink" xmlns:am3d="http://schemas.microsoft.com/office/drawing/2017/model3d" xmlns:oel="http://schemas.microsoft.com/office/2019/extlst" xmlns:w16cex="http://schemas.microsoft.com/office/word/2018/wordml/cex" xmlns:w16cid="http://schemas.microsoft.com/office/word/2016/wordml/cid" xmlns:w16="http://schemas.microsoft.com/office/word/2018/wordml" xmlns:w16du="http://schemas.microsoft.com/office/word/2023/wordml/word16du" xmlns:w16sdtdh="http://schemas.microsoft.com/office/word/2020/wordml/sdtdatahash">
           <w:pict>
             <v:rect id="shape_0" ID="Rectángulo 452" path="m0,0l-2147483645,0l-2147483645,-2147483646l0,-2147483646xe" stroked="t" o:allowincell="f" style="position:absolute;margin-left:9.2pt;margin-top:13.7pt;width:593.55pt;height:764.55pt;mso-wrap-style:none;v-text-anchor:middle;mso-position-horizontal:center;mso-position-horizontal-relative:page;mso-position-vertical:center;mso-position-vertical-relative:page" wp14:anchorId="1392ED32">
               <v:fill o:detectmouseclick="t" on="false"/>
@@ -4238,7 +3947,7 @@
         <w:color w:val="4F81BD"/>
         <w:lang w:val="es-ES"/>
       </w:rPr>
-      <w:t>2</w:t>
+      <w:t>1</w:t>
     </w:r>
     <w:r>
       <w:rPr>
@@ -4252,7 +3961,7 @@
 </w:ftr>
 </file>
 
-<file path=word/footer2.xml><?xml version="1.0" encoding="utf-8"?>
+<file path=word/footer3.xml><?xml version="1.0" encoding="utf-8"?>
 <w:ftr xmlns:wpc="http://schemas.microsoft.com/office/word/2010/wordprocessingCanvas" xmlns:cx="http://schemas.microsoft.com/office/drawing/2014/chartex" xmlns:mc="http://schemas.openxmlformats.org/markup-compatibility/2006" xmlns:o="urn:schemas-microsoft-com:office:office" xmlns:r="http://schemas.openxmlformats.org/officeDocument/2006/relationships" xmlns:m="http://schemas.openxmlformats.org/officeDocument/2006/math" xmlns:v="urn:schemas-microsoft-com:vml" xmlns:wp14="http://schemas.microsoft.com/office/word/2010/wordprocessingDrawing" xmlns:wp="http://schemas.openxmlformats.org/drawingml/2006/wordprocessingDrawing" xmlns:w10="urn:schemas-microsoft-com:office:word" xmlns:w="http://schemas.openxmlformats.org/wordprocessingml/2006/main" xmlns:w14="http://schemas.microsoft.com/office/word/2010/wordml" xmlns:w15="http://schemas.microsoft.com/office/word/2012/wordml" xmlns:w16se="http://schemas.microsoft.com/office/word/2015/wordml/symex" xmlns:wpg="http://schemas.microsoft.com/office/word/2010/wordprocessingGroup" xmlns:wpi="http://schemas.microsoft.com/office/word/2010/wordprocessingInk" xmlns:wne="http://schemas.microsoft.com/office/word/2006/wordml" xmlns:wps="http://schemas.microsoft.com/office/word/2010/wordprocessingShape" mc:Ignorable="w14 w15 w16se wp14">
   <w:p>
     <w:pPr>
@@ -4330,7 +4039,7 @@
             </wp:anchor>
           </w:drawing>
         </mc:Choice>
-        <mc:Fallback xmlns:w16sdtdh="http://schemas.microsoft.com/office/word/2020/wordml/sdtdatahash" xmlns:w16du="http://schemas.microsoft.com/office/word/2023/wordml/word16du" xmlns:w16="http://schemas.microsoft.com/office/word/2018/wordml" xmlns:w16cid="http://schemas.microsoft.com/office/word/2016/wordml/cid" xmlns:w16cex="http://schemas.microsoft.com/office/word/2018/wordml/cex" xmlns:oel="http://schemas.microsoft.com/office/2019/extlst" xmlns:am3d="http://schemas.microsoft.com/office/drawing/2017/model3d" xmlns:aink="http://schemas.microsoft.com/office/drawing/2016/ink" xmlns:cx8="http://schemas.microsoft.com/office/drawing/2016/5/14/chartex" xmlns:cx7="http://schemas.microsoft.com/office/drawing/2016/5/13/chartex" xmlns:cx6="http://schemas.microsoft.com/office/drawing/2016/5/12/chartex" xmlns:cx5="http://schemas.microsoft.com/office/drawing/2016/5/11/chartex" xmlns:cx4="http://schemas.microsoft.com/office/drawing/2016/5/10/chartex" xmlns:cx3="http://schemas.microsoft.com/office/drawing/2016/5/9/chartex" xmlns:cx2="http://schemas.microsoft.com/office/drawing/2015/10/21/chartex" xmlns:cx1="http://schemas.microsoft.com/office/drawing/2015/9/8/chartex">
+        <mc:Fallback xmlns:cx1="http://schemas.microsoft.com/office/drawing/2015/9/8/chartex" xmlns:cx2="http://schemas.microsoft.com/office/drawing/2015/10/21/chartex" xmlns:cx3="http://schemas.microsoft.com/office/drawing/2016/5/9/chartex" xmlns:cx4="http://schemas.microsoft.com/office/drawing/2016/5/10/chartex" xmlns:cx5="http://schemas.microsoft.com/office/drawing/2016/5/11/chartex" xmlns:cx6="http://schemas.microsoft.com/office/drawing/2016/5/12/chartex" xmlns:cx7="http://schemas.microsoft.com/office/drawing/2016/5/13/chartex" xmlns:cx8="http://schemas.microsoft.com/office/drawing/2016/5/14/chartex" xmlns:aink="http://schemas.microsoft.com/office/drawing/2016/ink" xmlns:am3d="http://schemas.microsoft.com/office/drawing/2017/model3d" xmlns:oel="http://schemas.microsoft.com/office/2019/extlst" xmlns:w16cex="http://schemas.microsoft.com/office/word/2018/wordml/cex" xmlns:w16cid="http://schemas.microsoft.com/office/word/2016/wordml/cid" xmlns:w16="http://schemas.microsoft.com/office/word/2018/wordml" xmlns:w16du="http://schemas.microsoft.com/office/word/2023/wordml/word16du" xmlns:w16sdtdh="http://schemas.microsoft.com/office/word/2020/wordml/sdtdatahash">
           <w:pict>
             <v:rect id="shape_0" ID="Rectángulo 3" path="m0,0l-2147483645,0l-2147483645,-2147483646l0,-2147483646xe" stroked="t" o:allowincell="f" style="position:absolute;margin-left:9.2pt;margin-top:13.7pt;width:593.55pt;height:764.55pt;mso-wrap-style:none;v-text-anchor:middle;mso-position-horizontal:center;mso-position-horizontal-relative:page;mso-position-vertical:center;mso-position-vertical-relative:page" wp14:anchorId="7A212101">
               <v:fill o:detectmouseclick="t" on="false"/>
@@ -4410,6 +4119,16 @@
 
 <file path=word/header1.xml><?xml version="1.0" encoding="utf-8"?>
 <w:hdr xmlns:wpc="http://schemas.microsoft.com/office/word/2010/wordprocessingCanvas" xmlns:cx="http://schemas.microsoft.com/office/drawing/2014/chartex" xmlns:mc="http://schemas.openxmlformats.org/markup-compatibility/2006" xmlns:o="urn:schemas-microsoft-com:office:office" xmlns:r="http://schemas.openxmlformats.org/officeDocument/2006/relationships" xmlns:m="http://schemas.openxmlformats.org/officeDocument/2006/math" xmlns:v="urn:schemas-microsoft-com:vml" xmlns:wp14="http://schemas.microsoft.com/office/word/2010/wordprocessingDrawing" xmlns:wp="http://schemas.openxmlformats.org/drawingml/2006/wordprocessingDrawing" xmlns:w10="urn:schemas-microsoft-com:office:word" xmlns:w="http://schemas.openxmlformats.org/wordprocessingml/2006/main" xmlns:w14="http://schemas.microsoft.com/office/word/2010/wordml" xmlns:w15="http://schemas.microsoft.com/office/word/2012/wordml" xmlns:w16se="http://schemas.microsoft.com/office/word/2015/wordml/symex" xmlns:wpg="http://schemas.microsoft.com/office/word/2010/wordprocessingGroup" xmlns:wpi="http://schemas.microsoft.com/office/word/2010/wordprocessingInk" xmlns:wne="http://schemas.microsoft.com/office/word/2006/wordml" xmlns:wps="http://schemas.microsoft.com/office/word/2010/wordprocessingShape" mc:Ignorable="w14 w15 w16se wp14">
+  <w:p>
+    <w:pPr>
+      <w:pStyle w:val="Encabezado"/>
+    </w:pPr>
+  </w:p>
+</w:hdr>
+</file>
+
+<file path=word/header2.xml><?xml version="1.0" encoding="utf-8"?>
+<w:hdr xmlns:wpc="http://schemas.microsoft.com/office/word/2010/wordprocessingCanvas" xmlns:cx="http://schemas.microsoft.com/office/drawing/2014/chartex" xmlns:mc="http://schemas.openxmlformats.org/markup-compatibility/2006" xmlns:o="urn:schemas-microsoft-com:office:office" xmlns:r="http://schemas.openxmlformats.org/officeDocument/2006/relationships" xmlns:m="http://schemas.openxmlformats.org/officeDocument/2006/math" xmlns:v="urn:schemas-microsoft-com:vml" xmlns:wp14="http://schemas.microsoft.com/office/word/2010/wordprocessingDrawing" xmlns:wp="http://schemas.openxmlformats.org/drawingml/2006/wordprocessingDrawing" xmlns:w10="urn:schemas-microsoft-com:office:word" xmlns:w="http://schemas.openxmlformats.org/wordprocessingml/2006/main" xmlns:w14="http://schemas.microsoft.com/office/word/2010/wordml" xmlns:w15="http://schemas.microsoft.com/office/word/2012/wordml" xmlns:w16se="http://schemas.microsoft.com/office/word/2015/wordml/symex" xmlns:wpg="http://schemas.microsoft.com/office/word/2010/wordprocessingGroup" xmlns:wpi="http://schemas.microsoft.com/office/word/2010/wordprocessingInk" xmlns:wne="http://schemas.microsoft.com/office/word/2006/wordml" xmlns:wps="http://schemas.microsoft.com/office/word/2010/wordprocessingShape" mc:Ignorable="w14 w15 w16se wp14">
   <w:tbl>
     <w:tblPr>
       <w:tblStyle w:val="Tablaconcuadrcula1"/>
@@ -4430,7 +4149,7 @@
       </w:trPr>
       <w:tc>
         <w:tcPr>
-          <w:tcW w:w="2127" w:type="dxa"/>
+          <w:tcW w:w="2126" w:type="dxa"/>
           <w:vMerge w:val="restart"/>
         </w:tcPr>
         <w:p>
@@ -4509,7 +4228,7 @@
       </w:tc>
       <w:tc>
         <w:tcPr>
-          <w:tcW w:w="6519" w:type="dxa"/>
+          <w:tcW w:w="6520" w:type="dxa"/>
           <w:vMerge w:val="restart"/>
           <w:vAlign w:val="center"/>
         </w:tcPr>
@@ -4613,18 +4332,92 @@
           <w:r>
             <w:rPr>
               <w:rFonts w:ascii="Noto Sans" w:eastAsia="Calibri" w:hAnsi="Noto Sans" w:cs="Noto Sans"/>
-              <w:sz w:val="16"/>
+              <w:sz w:val="18"/>
               <w:lang w:val="es-MX" w:eastAsia="en-US"/>
             </w:rPr>
-            <w:t>X</w:t>
+            <w:fldChar w:fldCharType="begin"/>
           </w:r>
           <w:r>
             <w:rPr>
               <w:rFonts w:ascii="Noto Sans" w:eastAsia="Calibri" w:hAnsi="Noto Sans" w:cs="Noto Sans"/>
-              <w:sz w:val="16"/>
+              <w:sz w:val="18"/>
               <w:lang w:val="es-MX" w:eastAsia="en-US"/>
             </w:rPr>
-            <w:t xml:space="preserve"> de X</w:t>
+            <w:instrText xml:space="preserve"> PAGE   \* MERGEFORMAT </w:instrText>
+          </w:r>
+          <w:r>
+            <w:rPr>
+              <w:rFonts w:ascii="Noto Sans" w:eastAsia="Calibri" w:hAnsi="Noto Sans" w:cs="Noto Sans"/>
+              <w:sz w:val="18"/>
+              <w:lang w:val="es-MX" w:eastAsia="en-US"/>
+            </w:rPr>
+            <w:fldChar w:fldCharType="separate"/>
+          </w:r>
+          <w:r>
+            <w:rPr>
+              <w:rFonts w:ascii="Noto Sans" w:eastAsia="Calibri" w:hAnsi="Noto Sans" w:cs="Noto Sans"/>
+              <w:noProof/>
+              <w:sz w:val="18"/>
+              <w:lang w:val="es-MX" w:eastAsia="en-US"/>
+            </w:rPr>
+            <w:t>1</w:t>
+          </w:r>
+          <w:r>
+            <w:rPr>
+              <w:rFonts w:ascii="Noto Sans" w:eastAsia="Calibri" w:hAnsi="Noto Sans" w:cs="Noto Sans"/>
+              <w:sz w:val="18"/>
+              <w:lang w:val="es-MX" w:eastAsia="en-US"/>
+            </w:rPr>
+            <w:fldChar w:fldCharType="end"/>
+          </w:r>
+          <w:r>
+            <w:rPr>
+              <w:rFonts w:ascii="Noto Sans" w:eastAsia="Calibri" w:hAnsi="Noto Sans" w:cs="Noto Sans"/>
+              <w:sz w:val="18"/>
+              <w:lang w:val="es-MX" w:eastAsia="en-US"/>
+            </w:rPr>
+            <w:t xml:space="preserve"> de </w:t>
+          </w:r>
+          <w:r>
+            <w:rPr>
+              <w:rFonts w:ascii="Noto Sans" w:eastAsia="Calibri" w:hAnsi="Noto Sans" w:cs="Noto Sans"/>
+              <w:sz w:val="18"/>
+              <w:lang w:val="es-MX" w:eastAsia="en-US"/>
+            </w:rPr>
+            <w:fldChar w:fldCharType="begin"/>
+          </w:r>
+          <w:r>
+            <w:rPr>
+              <w:rFonts w:ascii="Noto Sans" w:eastAsia="Calibri" w:hAnsi="Noto Sans" w:cs="Noto Sans"/>
+              <w:sz w:val="18"/>
+              <w:lang w:val="es-MX" w:eastAsia="en-US"/>
+            </w:rPr>
+            <w:instrText xml:space="preserve"> NUMPAGES   \* MERGEFORMAT </w:instrText>
+          </w:r>
+          <w:r>
+            <w:rPr>
+              <w:rFonts w:ascii="Noto Sans" w:eastAsia="Calibri" w:hAnsi="Noto Sans" w:cs="Noto Sans"/>
+              <w:sz w:val="18"/>
+              <w:lang w:val="es-MX" w:eastAsia="en-US"/>
+            </w:rPr>
+            <w:fldChar w:fldCharType="separate"/>
+          </w:r>
+          <w:r>
+            <w:rPr>
+              <w:rFonts w:ascii="Noto Sans" w:eastAsia="Calibri" w:hAnsi="Noto Sans" w:cs="Noto Sans"/>
+              <w:noProof/>
+              <w:sz w:val="18"/>
+              <w:lang w:val="es-MX" w:eastAsia="en-US"/>
+            </w:rPr>
+            <w:t>3</w:t>
+          </w:r>
+          <w:r>
+            <w:rPr>
+              <w:rFonts w:ascii="Noto Sans" w:eastAsia="Calibri" w:hAnsi="Noto Sans" w:cs="Noto Sans"/>
+              <w:sz w:val="18"/>
+              <w:lang w:val="es-MX" w:eastAsia="en-US"/>
+            </w:rPr>
+            <w:fldChar w:fldCharType="end"/>
           </w:r>
         </w:p>
       </w:tc>
@@ -4635,7 +4428,7 @@
       </w:trPr>
       <w:tc>
         <w:tcPr>
-          <w:tcW w:w="2127" w:type="dxa"/>
+          <w:tcW w:w="2126" w:type="dxa"/>
           <w:vMerge/>
         </w:tcPr>
         <w:p>
@@ -4649,7 +4442,7 @@
       </w:tc>
       <w:tc>
         <w:tcPr>
-          <w:tcW w:w="6519" w:type="dxa"/>
+          <w:tcW w:w="6520" w:type="dxa"/>
           <w:vMerge/>
         </w:tcPr>
         <w:p>
@@ -4717,7 +4510,7 @@
       </w:trPr>
       <w:tc>
         <w:tcPr>
-          <w:tcW w:w="2127" w:type="dxa"/>
+          <w:tcW w:w="2126" w:type="dxa"/>
           <w:vMerge/>
         </w:tcPr>
         <w:p>
@@ -4731,7 +4524,7 @@
       </w:tc>
       <w:tc>
         <w:tcPr>
-          <w:tcW w:w="6519" w:type="dxa"/>
+          <w:tcW w:w="6520" w:type="dxa"/>
           <w:vMerge/>
         </w:tcPr>
         <w:p>
@@ -4801,7 +4594,7 @@
       </w:trPr>
       <w:tc>
         <w:tcPr>
-          <w:tcW w:w="2127" w:type="dxa"/>
+          <w:tcW w:w="2126" w:type="dxa"/>
           <w:vMerge/>
         </w:tcPr>
         <w:p>
@@ -4815,34 +4608,8 @@
       </w:tc>
       <w:tc>
         <w:tcPr>
-          <w:tcW w:w="6521" w:type="dxa"/>
-          <w:shd w:val="clear" w:color="auto" w:fill="auto"/>
-          <w:vAlign w:val="center"/>
-        </w:tcPr>
-        <w:p>
-          <w:pPr>
-            <w:pStyle w:val="Encabezado"/>
-            <w:widowControl w:val="0"/>
-            <w:jc w:val="center"/>
-            <w:rPr>
-              <w:rFonts w:ascii="Noto Sans" w:hAnsi="Noto Sans" w:cs="Noto Sans"/>
-              <w:b/>
-              <w:bCs/>
-            </w:rPr>
-          </w:pPr>
-          <w:r>
-            <w:rPr>
-              <w:rFonts w:ascii="Noto Sans" w:eastAsia="Calibri" w:hAnsi="Noto Sans" w:cs="Noto Sans"/>
-              <w:b/>
-              <w:sz w:val="24"/>
-            </w:rPr>
-            <w:t>Solicitud de Ampliación del Servicio de Internet</w:t>
-          </w:r>
-        </w:p>
-      </w:tc>
-      <w:tc>
-        <w:tcPr>
-          <w:tcW w:w="1134" w:type="dxa"/>
+          <w:tcW w:w="8931" w:type="dxa"/>
+          <w:gridSpan w:val="3"/>
           <w:shd w:val="clear" w:color="auto" w:fill="auto"/>
           <w:vAlign w:val="center"/>
         </w:tcPr>
@@ -4859,41 +4626,14 @@
           </w:pPr>
           <w:r>
             <w:rPr>
-              <w:rFonts w:ascii="Noto Sans" w:hAnsi="Noto Sans" w:cs="Noto Sans"/>
-              <w:bCs/>
-              <w:sz w:val="16"/>
+              <w:rFonts w:ascii="Noto Sans" w:eastAsia="Calibri" w:hAnsi="Noto Sans" w:cs="Noto Sans"/>
+              <w:b/>
+              <w:sz w:val="24"/>
             </w:rPr>
-            <w:t>No. De formato</w:t>
+            <w:t>Solicitud de Ampliación del Servicio de Internet</w:t>
           </w:r>
-        </w:p>
-      </w:tc>
-      <w:tc>
-        <w:tcPr>
-          <w:tcW w:w="1275" w:type="dxa"/>
-          <w:shd w:val="clear" w:color="auto" w:fill="auto"/>
-          <w:vAlign w:val="center"/>
-        </w:tcPr>
-        <w:p>
-          <w:pPr>
-            <w:pStyle w:val="Encabezado"/>
-            <w:widowControl w:val="0"/>
-            <w:jc w:val="center"/>
-            <w:rPr>
-              <w:rFonts w:ascii="Noto Sans" w:hAnsi="Noto Sans" w:cs="Noto Sans"/>
-              <w:bCs/>
-              <w:sz w:val="16"/>
-            </w:rPr>
-          </w:pPr>
-          <w:proofErr w:type="spellStart"/>
-          <w:r>
-            <w:rPr>
-              <w:rFonts w:ascii="Noto Sans" w:hAnsi="Noto Sans" w:cs="Noto Sans"/>
-              <w:bCs/>
-              <w:sz w:val="16"/>
-            </w:rPr>
-            <w:t>aammddxxxx</w:t>
-          </w:r>
-          <w:proofErr w:type="spellEnd"/>
+          <w:bookmarkStart w:id="0" w:name="_GoBack"/>
+          <w:bookmarkEnd w:id="0"/>
         </w:p>
       </w:tc>
     </w:tr>
@@ -4911,7 +4651,7 @@
 </w:hdr>
 </file>
 
-<file path=word/header2.xml><?xml version="1.0" encoding="utf-8"?>
+<file path=word/header3.xml><?xml version="1.0" encoding="utf-8"?>
 <w:hdr xmlns:wpc="http://schemas.microsoft.com/office/word/2010/wordprocessingCanvas" xmlns:cx="http://schemas.microsoft.com/office/drawing/2014/chartex" xmlns:mc="http://schemas.openxmlformats.org/markup-compatibility/2006" xmlns:o="urn:schemas-microsoft-com:office:office" xmlns:r="http://schemas.openxmlformats.org/officeDocument/2006/relationships" xmlns:m="http://schemas.openxmlformats.org/officeDocument/2006/math" xmlns:v="urn:schemas-microsoft-com:vml" xmlns:wp14="http://schemas.microsoft.com/office/word/2010/wordprocessingDrawing" xmlns:wp="http://schemas.openxmlformats.org/drawingml/2006/wordprocessingDrawing" xmlns:w10="urn:schemas-microsoft-com:office:word" xmlns:w="http://schemas.openxmlformats.org/wordprocessingml/2006/main" xmlns:w14="http://schemas.microsoft.com/office/word/2010/wordml" xmlns:w15="http://schemas.microsoft.com/office/word/2012/wordml" xmlns:w16se="http://schemas.microsoft.com/office/word/2015/wordml/symex" xmlns:wpg="http://schemas.microsoft.com/office/word/2010/wordprocessingGroup" xmlns:wpi="http://schemas.microsoft.com/office/word/2010/wordprocessingInk" xmlns:wne="http://schemas.microsoft.com/office/word/2006/wordml" xmlns:wps="http://schemas.microsoft.com/office/word/2010/wordprocessingShape" mc:Ignorable="w14 w15 w16se wp14">
   <w:tbl>
     <w:tblPr>
@@ -7502,7 +7242,7 @@
 </file>
 
 <file path=customXml/itemProps1.xml><?xml version="1.0" encoding="utf-8"?>
-<ds:datastoreItem xmlns:ds="http://schemas.openxmlformats.org/officeDocument/2006/customXml" ds:itemID="{36FB82CA-77E5-4691-B160-F5548C469E94}">
+<ds:datastoreItem xmlns:ds="http://schemas.openxmlformats.org/officeDocument/2006/customXml" ds:itemID="{6B274C0C-23F3-432D-898E-619B4EBE747D}">
   <ds:schemaRefs>
     <ds:schemaRef ds:uri="http://schemas.openxmlformats.org/officeDocument/2006/bibliography"/>
   </ds:schemaRefs>

</xml_diff>

<commit_message>
fix(word): algunos cambios en los formatos
</commit_message>
<xml_diff>
--- a/public/archivos/Formato_INTERNET.docx
+++ b/public/archivos/Formato_INTERNET.docx
@@ -193,13 +193,9 @@
     </w:tbl>
     <w:tbl>
       <w:tblPr>
-        <w:tblW w:w="9690" w:type="dxa"/>
-        <w:jc w:val="center"/>
+        <w:tblW w:w="0" w:type="auto"/>
+        <w:jc w:val="right"/>
         <w:tblLayout w:type="fixed"/>
-        <w:tblCellMar>
-          <w:left w:w="70" w:type="dxa"/>
-          <w:right w:w="70" w:type="dxa"/>
-        </w:tblCellMar>
         <w:tblLook w:val="04A0" w:firstRow="1" w:lastRow="0" w:firstColumn="1" w:lastColumn="0" w:noHBand="0" w:noVBand="1"/>
       </w:tblPr>
       <w:tblGrid>
@@ -211,7 +207,7 @@
       <w:tr>
         <w:trPr>
           <w:trHeight w:val="407"/>
-          <w:jc w:val="center"/>
+          <w:jc w:val="right"/>
         </w:trPr>
         <w:tc>
           <w:tcPr>
@@ -254,7 +250,7 @@
       <w:tr>
         <w:trPr>
           <w:trHeight w:val="407"/>
-          <w:jc w:val="center"/>
+          <w:jc w:val="right"/>
         </w:trPr>
         <w:tc>
           <w:tcPr>
@@ -271,7 +267,7 @@
           <w:p>
             <w:pPr>
               <w:widowControl w:val="0"/>
-              <w:ind w:right="356"/>
+              <w:jc w:val="right"/>
               <w:rPr>
                 <w:rFonts w:ascii="Noto Sans" w:hAnsi="Noto Sans" w:cs="Noto Sans"/>
                 <w:bCs/>
@@ -326,7 +322,7 @@
       <w:tr>
         <w:trPr>
           <w:trHeight w:val="407"/>
-          <w:jc w:val="center"/>
+          <w:jc w:val="right"/>
         </w:trPr>
         <w:tc>
           <w:tcPr>
@@ -343,7 +339,7 @@
           <w:p>
             <w:pPr>
               <w:widowControl w:val="0"/>
-              <w:ind w:right="356"/>
+              <w:jc w:val="right"/>
               <w:rPr>
                 <w:rFonts w:ascii="Noto Sans" w:hAnsi="Noto Sans" w:cs="Noto Sans"/>
                 <w:bCs/>
@@ -398,7 +394,7 @@
       <w:tr>
         <w:trPr>
           <w:trHeight w:val="407"/>
-          <w:jc w:val="center"/>
+          <w:jc w:val="right"/>
         </w:trPr>
         <w:tc>
           <w:tcPr>
@@ -415,7 +411,7 @@
           <w:p>
             <w:pPr>
               <w:widowControl w:val="0"/>
-              <w:ind w:right="356"/>
+              <w:jc w:val="right"/>
               <w:rPr>
                 <w:rFonts w:ascii="Noto Sans" w:hAnsi="Noto Sans" w:cs="Noto Sans"/>
                 <w:bCs/>
@@ -482,7 +478,7 @@
       <w:tr>
         <w:trPr>
           <w:trHeight w:val="407"/>
-          <w:jc w:val="center"/>
+          <w:jc w:val="right"/>
         </w:trPr>
         <w:tc>
           <w:tcPr>
@@ -499,7 +495,7 @@
           <w:p>
             <w:pPr>
               <w:widowControl w:val="0"/>
-              <w:ind w:right="356"/>
+              <w:jc w:val="right"/>
               <w:rPr>
                 <w:rFonts w:ascii="Noto Sans" w:hAnsi="Noto Sans" w:cs="Noto Sans"/>
                 <w:bCs/>
@@ -554,7 +550,7 @@
       <w:tr>
         <w:trPr>
           <w:trHeight w:val="407"/>
-          <w:jc w:val="center"/>
+          <w:jc w:val="right"/>
         </w:trPr>
         <w:tc>
           <w:tcPr>
@@ -571,7 +567,7 @@
           <w:p>
             <w:pPr>
               <w:widowControl w:val="0"/>
-              <w:ind w:right="356"/>
+              <w:jc w:val="right"/>
               <w:rPr>
                 <w:rFonts w:ascii="Noto Sans" w:hAnsi="Noto Sans" w:cs="Noto Sans"/>
                 <w:bCs/>
@@ -620,13 +616,15 @@
                 <w:lang w:eastAsia="es-MX"/>
               </w:rPr>
             </w:pPr>
+            <w:bookmarkStart w:id="0" w:name="_GoBack"/>
+            <w:bookmarkEnd w:id="0"/>
           </w:p>
         </w:tc>
       </w:tr>
       <w:tr>
         <w:trPr>
           <w:trHeight w:val="407"/>
-          <w:jc w:val="center"/>
+          <w:jc w:val="right"/>
         </w:trPr>
         <w:tc>
           <w:tcPr>
@@ -642,7 +640,7 @@
           <w:p>
             <w:pPr>
               <w:widowControl w:val="0"/>
-              <w:ind w:right="356"/>
+              <w:jc w:val="right"/>
               <w:rPr>
                 <w:rFonts w:ascii="Noto Sans" w:hAnsi="Noto Sans" w:cs="Noto Sans"/>
                 <w:bCs/>
@@ -664,6 +662,18 @@
                 <w:lang w:eastAsia="es-MX"/>
               </w:rPr>
               <w:t>Dirección</w:t>
+            </w:r>
+            <w:r>
+              <w:rPr>
+                <w:rFonts w:ascii="Noto Sans" w:hAnsi="Noto Sans" w:cs="Noto Sans"/>
+                <w:bCs/>
+                <w:iCs/>
+                <w:color w:val="000000"/>
+                <w:sz w:val="22"/>
+                <w:szCs w:val="22"/>
+                <w:lang w:eastAsia="es-MX"/>
+              </w:rPr>
+              <w:t>:</w:t>
             </w:r>
           </w:p>
         </w:tc>
@@ -696,7 +706,7 @@
       <w:tr>
         <w:trPr>
           <w:trHeight w:val="407"/>
-          <w:jc w:val="center"/>
+          <w:jc w:val="right"/>
         </w:trPr>
         <w:tc>
           <w:tcPr>
@@ -713,7 +723,7 @@
           <w:p>
             <w:pPr>
               <w:widowControl w:val="0"/>
-              <w:ind w:right="356"/>
+              <w:jc w:val="right"/>
               <w:rPr>
                 <w:rFonts w:ascii="Noto Sans" w:hAnsi="Noto Sans" w:cs="Noto Sans"/>
                 <w:bCs/>
@@ -778,7 +788,6 @@
           <w:p>
             <w:pPr>
               <w:widowControl w:val="0"/>
-              <w:ind w:left="71"/>
               <w:jc w:val="right"/>
               <w:rPr>
                 <w:rFonts w:ascii="Noto Sans" w:hAnsi="Noto Sans" w:cs="Noto Sans"/>
@@ -831,7 +840,7 @@
       <w:tr>
         <w:trPr>
           <w:trHeight w:val="407"/>
-          <w:jc w:val="center"/>
+          <w:jc w:val="right"/>
         </w:trPr>
         <w:tc>
           <w:tcPr>
@@ -848,7 +857,7 @@
           <w:p>
             <w:pPr>
               <w:widowControl w:val="0"/>
-              <w:ind w:right="356"/>
+              <w:jc w:val="right"/>
               <w:rPr>
                 <w:rFonts w:ascii="Noto Sans" w:hAnsi="Noto Sans" w:cs="Noto Sans"/>
                 <w:bCs/>
@@ -917,7 +926,7 @@
       <w:tr>
         <w:trPr>
           <w:trHeight w:val="407"/>
-          <w:jc w:val="center"/>
+          <w:jc w:val="right"/>
         </w:trPr>
         <w:tc>
           <w:tcPr>
@@ -934,7 +943,7 @@
           <w:p>
             <w:pPr>
               <w:widowControl w:val="0"/>
-              <w:ind w:right="356"/>
+              <w:jc w:val="right"/>
               <w:rPr>
                 <w:rFonts w:ascii="Noto Sans" w:hAnsi="Noto Sans" w:cs="Noto Sans"/>
                 <w:bCs/>
@@ -3887,7 +3896,7 @@
             </wp:anchor>
           </w:drawing>
         </mc:Choice>
-        <mc:Fallback xmlns:cx1="http://schemas.microsoft.com/office/drawing/2015/9/8/chartex" xmlns:cx2="http://schemas.microsoft.com/office/drawing/2015/10/21/chartex" xmlns:cx3="http://schemas.microsoft.com/office/drawing/2016/5/9/chartex" xmlns:cx4="http://schemas.microsoft.com/office/drawing/2016/5/10/chartex" xmlns:cx5="http://schemas.microsoft.com/office/drawing/2016/5/11/chartex" xmlns:cx6="http://schemas.microsoft.com/office/drawing/2016/5/12/chartex" xmlns:cx7="http://schemas.microsoft.com/office/drawing/2016/5/13/chartex" xmlns:cx8="http://schemas.microsoft.com/office/drawing/2016/5/14/chartex" xmlns:aink="http://schemas.microsoft.com/office/drawing/2016/ink" xmlns:am3d="http://schemas.microsoft.com/office/drawing/2017/model3d" xmlns:oel="http://schemas.microsoft.com/office/2019/extlst" xmlns:w16cex="http://schemas.microsoft.com/office/word/2018/wordml/cex" xmlns:w16cid="http://schemas.microsoft.com/office/word/2016/wordml/cid" xmlns:w16="http://schemas.microsoft.com/office/word/2018/wordml" xmlns:w16du="http://schemas.microsoft.com/office/word/2023/wordml/word16du" xmlns:w16sdtdh="http://schemas.microsoft.com/office/word/2020/wordml/sdtdatahash">
+        <mc:Fallback xmlns:w16sdtdh="http://schemas.microsoft.com/office/word/2020/wordml/sdtdatahash" xmlns:w16du="http://schemas.microsoft.com/office/word/2023/wordml/word16du" xmlns:w16="http://schemas.microsoft.com/office/word/2018/wordml" xmlns:w16cid="http://schemas.microsoft.com/office/word/2016/wordml/cid" xmlns:w16cex="http://schemas.microsoft.com/office/word/2018/wordml/cex" xmlns:oel="http://schemas.microsoft.com/office/2019/extlst" xmlns:am3d="http://schemas.microsoft.com/office/drawing/2017/model3d" xmlns:aink="http://schemas.microsoft.com/office/drawing/2016/ink" xmlns:cx8="http://schemas.microsoft.com/office/drawing/2016/5/14/chartex" xmlns:cx7="http://schemas.microsoft.com/office/drawing/2016/5/13/chartex" xmlns:cx6="http://schemas.microsoft.com/office/drawing/2016/5/12/chartex" xmlns:cx5="http://schemas.microsoft.com/office/drawing/2016/5/11/chartex" xmlns:cx4="http://schemas.microsoft.com/office/drawing/2016/5/10/chartex" xmlns:cx3="http://schemas.microsoft.com/office/drawing/2016/5/9/chartex" xmlns:cx2="http://schemas.microsoft.com/office/drawing/2015/10/21/chartex" xmlns:cx1="http://schemas.microsoft.com/office/drawing/2015/9/8/chartex">
           <w:pict>
             <v:rect id="shape_0" ID="Rectángulo 452" path="m0,0l-2147483645,0l-2147483645,-2147483646l0,-2147483646xe" stroked="t" o:allowincell="f" style="position:absolute;margin-left:9.2pt;margin-top:13.7pt;width:593.55pt;height:764.55pt;mso-wrap-style:none;v-text-anchor:middle;mso-position-horizontal:center;mso-position-horizontal-relative:page;mso-position-vertical:center;mso-position-vertical-relative:page" wp14:anchorId="1392ED32">
               <v:fill o:detectmouseclick="t" on="false"/>
@@ -3947,7 +3956,7 @@
         <w:color w:val="4F81BD"/>
         <w:lang w:val="es-ES"/>
       </w:rPr>
-      <w:t>1</w:t>
+      <w:t>2</w:t>
     </w:r>
     <w:r>
       <w:rPr>
@@ -4039,7 +4048,7 @@
             </wp:anchor>
           </w:drawing>
         </mc:Choice>
-        <mc:Fallback xmlns:cx1="http://schemas.microsoft.com/office/drawing/2015/9/8/chartex" xmlns:cx2="http://schemas.microsoft.com/office/drawing/2015/10/21/chartex" xmlns:cx3="http://schemas.microsoft.com/office/drawing/2016/5/9/chartex" xmlns:cx4="http://schemas.microsoft.com/office/drawing/2016/5/10/chartex" xmlns:cx5="http://schemas.microsoft.com/office/drawing/2016/5/11/chartex" xmlns:cx6="http://schemas.microsoft.com/office/drawing/2016/5/12/chartex" xmlns:cx7="http://schemas.microsoft.com/office/drawing/2016/5/13/chartex" xmlns:cx8="http://schemas.microsoft.com/office/drawing/2016/5/14/chartex" xmlns:aink="http://schemas.microsoft.com/office/drawing/2016/ink" xmlns:am3d="http://schemas.microsoft.com/office/drawing/2017/model3d" xmlns:oel="http://schemas.microsoft.com/office/2019/extlst" xmlns:w16cex="http://schemas.microsoft.com/office/word/2018/wordml/cex" xmlns:w16cid="http://schemas.microsoft.com/office/word/2016/wordml/cid" xmlns:w16="http://schemas.microsoft.com/office/word/2018/wordml" xmlns:w16du="http://schemas.microsoft.com/office/word/2023/wordml/word16du" xmlns:w16sdtdh="http://schemas.microsoft.com/office/word/2020/wordml/sdtdatahash">
+        <mc:Fallback xmlns:w16sdtdh="http://schemas.microsoft.com/office/word/2020/wordml/sdtdatahash" xmlns:w16du="http://schemas.microsoft.com/office/word/2023/wordml/word16du" xmlns:w16="http://schemas.microsoft.com/office/word/2018/wordml" xmlns:w16cid="http://schemas.microsoft.com/office/word/2016/wordml/cid" xmlns:w16cex="http://schemas.microsoft.com/office/word/2018/wordml/cex" xmlns:oel="http://schemas.microsoft.com/office/2019/extlst" xmlns:am3d="http://schemas.microsoft.com/office/drawing/2017/model3d" xmlns:aink="http://schemas.microsoft.com/office/drawing/2016/ink" xmlns:cx8="http://schemas.microsoft.com/office/drawing/2016/5/14/chartex" xmlns:cx7="http://schemas.microsoft.com/office/drawing/2016/5/13/chartex" xmlns:cx6="http://schemas.microsoft.com/office/drawing/2016/5/12/chartex" xmlns:cx5="http://schemas.microsoft.com/office/drawing/2016/5/11/chartex" xmlns:cx4="http://schemas.microsoft.com/office/drawing/2016/5/10/chartex" xmlns:cx3="http://schemas.microsoft.com/office/drawing/2016/5/9/chartex" xmlns:cx2="http://schemas.microsoft.com/office/drawing/2015/10/21/chartex" xmlns:cx1="http://schemas.microsoft.com/office/drawing/2015/9/8/chartex">
           <w:pict>
             <v:rect id="shape_0" ID="Rectángulo 3" path="m0,0l-2147483645,0l-2147483645,-2147483646l0,-2147483646xe" stroked="t" o:allowincell="f" style="position:absolute;margin-left:9.2pt;margin-top:13.7pt;width:593.55pt;height:764.55pt;mso-wrap-style:none;v-text-anchor:middle;mso-position-horizontal:center;mso-position-horizontal-relative:page;mso-position-vertical:center;mso-position-vertical-relative:page" wp14:anchorId="7A212101">
               <v:fill o:detectmouseclick="t" on="false"/>
@@ -4176,7 +4185,7 @@
                 <wp:extent cx="1275715" cy="355600"/>
                 <wp:effectExtent l="0" t="0" r="635" b="6350"/>
                 <wp:wrapNone/>
-                <wp:docPr id="6" name="Imagen 6"/>
+                <wp:docPr id="1" name="Imagen 1"/>
                 <wp:cNvGraphicFramePr>
                   <a:graphicFrameLocks xmlns:a="http://schemas.openxmlformats.org/drawingml/2006/main" noChangeAspect="1"/>
                 </wp:cNvGraphicFramePr>
@@ -4360,7 +4369,7 @@
               <w:sz w:val="18"/>
               <w:lang w:val="es-MX" w:eastAsia="en-US"/>
             </w:rPr>
-            <w:t>1</w:t>
+            <w:t>2</w:t>
           </w:r>
           <w:r>
             <w:rPr>
@@ -4632,8 +4641,6 @@
             </w:rPr>
             <w:t>Solicitud de Ampliación del Servicio de Internet</w:t>
           </w:r>
-          <w:bookmarkStart w:id="0" w:name="_GoBack"/>
-          <w:bookmarkEnd w:id="0"/>
         </w:p>
       </w:tc>
     </w:tr>
@@ -4700,7 +4707,7 @@
                 <wp:extent cx="1275715" cy="355600"/>
                 <wp:effectExtent l="0" t="0" r="635" b="6350"/>
                 <wp:wrapNone/>
-                <wp:docPr id="2" name="Imagen 2"/>
+                <wp:docPr id="5" name="Imagen 5"/>
                 <wp:cNvGraphicFramePr>
                   <a:graphicFrameLocks xmlns:a="http://schemas.openxmlformats.org/drawingml/2006/main" noChangeAspect="1"/>
                 </wp:cNvGraphicFramePr>
@@ -7242,7 +7249,7 @@
 </file>
 
 <file path=customXml/itemProps1.xml><?xml version="1.0" encoding="utf-8"?>
-<ds:datastoreItem xmlns:ds="http://schemas.openxmlformats.org/officeDocument/2006/customXml" ds:itemID="{6B274C0C-23F3-432D-898E-619B4EBE747D}">
+<ds:datastoreItem xmlns:ds="http://schemas.openxmlformats.org/officeDocument/2006/customXml" ds:itemID="{DD7779F3-6985-492F-AAC7-9E4A930C47F1}">
   <ds:schemaRefs>
     <ds:schemaRef ds:uri="http://schemas.openxmlformats.org/officeDocument/2006/bibliography"/>
   </ds:schemaRefs>

</xml_diff>

<commit_message>
fix(cambios): se cambio términos y condiciones por políticas y lineamientos
</commit_message>
<xml_diff>
--- a/public/archivos/Formato_INTERNET.docx
+++ b/public/archivos/Formato_INTERNET.docx
@@ -616,8 +616,6 @@
                 <w:lang w:eastAsia="es-MX"/>
               </w:rPr>
             </w:pPr>
-            <w:bookmarkStart w:id="0" w:name="_GoBack"/>
-            <w:bookmarkEnd w:id="0"/>
           </w:p>
         </w:tc>
       </w:tr>
@@ -3135,24 +3133,52 @@
           <w:szCs w:val="22"/>
         </w:rPr>
       </w:pPr>
+      <w:r>
+        <w:rPr>
+          <w:rFonts w:ascii="Noto Sans" w:hAnsi="Noto Sans" w:cs="Noto Sans"/>
+          <w:b/>
+          <w:sz w:val="22"/>
+          <w:szCs w:val="22"/>
+        </w:rPr>
+        <w:br w:type="page"/>
+      </w:r>
     </w:p>
     <w:p>
       <w:pPr>
         <w:rPr>
           <w:rFonts w:ascii="Noto Sans" w:hAnsi="Noto Sans" w:cs="Noto Sans"/>
           <w:b/>
-          <w:sz w:val="28"/>
-          <w:szCs w:val="22"/>
-        </w:rPr>
-      </w:pPr>
-      <w:r>
+          <w:sz w:val="22"/>
+          <w:szCs w:val="22"/>
+        </w:rPr>
+      </w:pPr>
+    </w:p>
+    <w:p>
+      <w:pPr>
         <w:rPr>
           <w:rFonts w:ascii="Noto Sans" w:hAnsi="Noto Sans" w:cs="Noto Sans"/>
           <w:b/>
           <w:sz w:val="28"/>
           <w:szCs w:val="22"/>
         </w:rPr>
-        <w:t>Términos y Condiciones del servicio:</w:t>
+      </w:pPr>
+      <w:r>
+        <w:rPr>
+          <w:rFonts w:ascii="Noto Sans" w:hAnsi="Noto Sans" w:cs="Noto Sans"/>
+          <w:b/>
+          <w:sz w:val="28"/>
+          <w:szCs w:val="22"/>
+        </w:rPr>
+        <w:t>Políticas y lineamientos</w:t>
+      </w:r>
+      <w:r>
+        <w:rPr>
+          <w:rFonts w:ascii="Noto Sans" w:hAnsi="Noto Sans" w:cs="Noto Sans"/>
+          <w:b/>
+          <w:sz w:val="28"/>
+          <w:szCs w:val="22"/>
+        </w:rPr>
+        <w:t>:</w:t>
       </w:r>
     </w:p>
     <w:p>
@@ -3230,7 +3256,17 @@
           <w:sz w:val="22"/>
           <w:szCs w:val="22"/>
         </w:rPr>
-        <w:t>El solicitante deberá proporcionar la dirección IP de su equipo de cómputo para poder aplicar las configuraciones requeridas. Esta información la podrá obtener utilizando el comando “ipconfig /all” en una ventana de línea de comando. En caso de requerir ayuda para ejecutar el comando indicado, favor de contactar al área de Soporte Técnico de la CONAGUA.</w:t>
+        <w:t>El solicitante deberá proporcionar la dirección IP de su equipo de cómputo para poder aplicar las configuraciones re</w:t>
+      </w:r>
+      <w:bookmarkStart w:id="0" w:name="_GoBack"/>
+      <w:bookmarkEnd w:id="0"/>
+      <w:r>
+        <w:rPr>
+          <w:rFonts w:ascii="Noto Sans" w:hAnsi="Noto Sans" w:cs="Noto Sans"/>
+          <w:sz w:val="22"/>
+          <w:szCs w:val="22"/>
+        </w:rPr>
+        <w:t>queridas. Esta información la podrá obtener utilizando el comando “ipconfig /all” en una ventana de línea de comando. En caso de requerir ayuda para ejecutar el comando indicado, favor de contactar al área de Soporte Técnico de la CONAGUA.</w:t>
       </w:r>
     </w:p>
     <w:p>
@@ -3896,7 +3932,7 @@
             </wp:anchor>
           </w:drawing>
         </mc:Choice>
-        <mc:Fallback xmlns:w16sdtdh="http://schemas.microsoft.com/office/word/2020/wordml/sdtdatahash" xmlns:w16du="http://schemas.microsoft.com/office/word/2023/wordml/word16du" xmlns:w16="http://schemas.microsoft.com/office/word/2018/wordml" xmlns:w16cid="http://schemas.microsoft.com/office/word/2016/wordml/cid" xmlns:w16cex="http://schemas.microsoft.com/office/word/2018/wordml/cex" xmlns:oel="http://schemas.microsoft.com/office/2019/extlst" xmlns:am3d="http://schemas.microsoft.com/office/drawing/2017/model3d" xmlns:aink="http://schemas.microsoft.com/office/drawing/2016/ink" xmlns:cx8="http://schemas.microsoft.com/office/drawing/2016/5/14/chartex" xmlns:cx7="http://schemas.microsoft.com/office/drawing/2016/5/13/chartex" xmlns:cx6="http://schemas.microsoft.com/office/drawing/2016/5/12/chartex" xmlns:cx5="http://schemas.microsoft.com/office/drawing/2016/5/11/chartex" xmlns:cx4="http://schemas.microsoft.com/office/drawing/2016/5/10/chartex" xmlns:cx3="http://schemas.microsoft.com/office/drawing/2016/5/9/chartex" xmlns:cx2="http://schemas.microsoft.com/office/drawing/2015/10/21/chartex" xmlns:cx1="http://schemas.microsoft.com/office/drawing/2015/9/8/chartex">
+        <mc:Fallback xmlns:cx1="http://schemas.microsoft.com/office/drawing/2015/9/8/chartex" xmlns:cx2="http://schemas.microsoft.com/office/drawing/2015/10/21/chartex" xmlns:cx3="http://schemas.microsoft.com/office/drawing/2016/5/9/chartex" xmlns:cx4="http://schemas.microsoft.com/office/drawing/2016/5/10/chartex" xmlns:cx5="http://schemas.microsoft.com/office/drawing/2016/5/11/chartex" xmlns:cx6="http://schemas.microsoft.com/office/drawing/2016/5/12/chartex" xmlns:cx7="http://schemas.microsoft.com/office/drawing/2016/5/13/chartex" xmlns:cx8="http://schemas.microsoft.com/office/drawing/2016/5/14/chartex" xmlns:aink="http://schemas.microsoft.com/office/drawing/2016/ink" xmlns:am3d="http://schemas.microsoft.com/office/drawing/2017/model3d" xmlns:oel="http://schemas.microsoft.com/office/2019/extlst" xmlns:w16cex="http://schemas.microsoft.com/office/word/2018/wordml/cex" xmlns:w16cid="http://schemas.microsoft.com/office/word/2016/wordml/cid" xmlns:w16="http://schemas.microsoft.com/office/word/2018/wordml" xmlns:w16du="http://schemas.microsoft.com/office/word/2023/wordml/word16du" xmlns:w16sdtdh="http://schemas.microsoft.com/office/word/2020/wordml/sdtdatahash">
           <w:pict>
             <v:rect id="shape_0" ID="Rectángulo 452" path="m0,0l-2147483645,0l-2147483645,-2147483646l0,-2147483646xe" stroked="t" o:allowincell="f" style="position:absolute;margin-left:9.2pt;margin-top:13.7pt;width:593.55pt;height:764.55pt;mso-wrap-style:none;v-text-anchor:middle;mso-position-horizontal:center;mso-position-horizontal-relative:page;mso-position-vertical:center;mso-position-vertical-relative:page" wp14:anchorId="1392ED32">
               <v:fill o:detectmouseclick="t" on="false"/>
@@ -3956,7 +3992,7 @@
         <w:color w:val="4F81BD"/>
         <w:lang w:val="es-ES"/>
       </w:rPr>
-      <w:t>2</w:t>
+      <w:t>3</w:t>
     </w:r>
     <w:r>
       <w:rPr>
@@ -4048,7 +4084,7 @@
             </wp:anchor>
           </w:drawing>
         </mc:Choice>
-        <mc:Fallback xmlns:w16sdtdh="http://schemas.microsoft.com/office/word/2020/wordml/sdtdatahash" xmlns:w16du="http://schemas.microsoft.com/office/word/2023/wordml/word16du" xmlns:w16="http://schemas.microsoft.com/office/word/2018/wordml" xmlns:w16cid="http://schemas.microsoft.com/office/word/2016/wordml/cid" xmlns:w16cex="http://schemas.microsoft.com/office/word/2018/wordml/cex" xmlns:oel="http://schemas.microsoft.com/office/2019/extlst" xmlns:am3d="http://schemas.microsoft.com/office/drawing/2017/model3d" xmlns:aink="http://schemas.microsoft.com/office/drawing/2016/ink" xmlns:cx8="http://schemas.microsoft.com/office/drawing/2016/5/14/chartex" xmlns:cx7="http://schemas.microsoft.com/office/drawing/2016/5/13/chartex" xmlns:cx6="http://schemas.microsoft.com/office/drawing/2016/5/12/chartex" xmlns:cx5="http://schemas.microsoft.com/office/drawing/2016/5/11/chartex" xmlns:cx4="http://schemas.microsoft.com/office/drawing/2016/5/10/chartex" xmlns:cx3="http://schemas.microsoft.com/office/drawing/2016/5/9/chartex" xmlns:cx2="http://schemas.microsoft.com/office/drawing/2015/10/21/chartex" xmlns:cx1="http://schemas.microsoft.com/office/drawing/2015/9/8/chartex">
+        <mc:Fallback xmlns:cx1="http://schemas.microsoft.com/office/drawing/2015/9/8/chartex" xmlns:cx2="http://schemas.microsoft.com/office/drawing/2015/10/21/chartex" xmlns:cx3="http://schemas.microsoft.com/office/drawing/2016/5/9/chartex" xmlns:cx4="http://schemas.microsoft.com/office/drawing/2016/5/10/chartex" xmlns:cx5="http://schemas.microsoft.com/office/drawing/2016/5/11/chartex" xmlns:cx6="http://schemas.microsoft.com/office/drawing/2016/5/12/chartex" xmlns:cx7="http://schemas.microsoft.com/office/drawing/2016/5/13/chartex" xmlns:cx8="http://schemas.microsoft.com/office/drawing/2016/5/14/chartex" xmlns:aink="http://schemas.microsoft.com/office/drawing/2016/ink" xmlns:am3d="http://schemas.microsoft.com/office/drawing/2017/model3d" xmlns:oel="http://schemas.microsoft.com/office/2019/extlst" xmlns:w16cex="http://schemas.microsoft.com/office/word/2018/wordml/cex" xmlns:w16cid="http://schemas.microsoft.com/office/word/2016/wordml/cid" xmlns:w16="http://schemas.microsoft.com/office/word/2018/wordml" xmlns:w16du="http://schemas.microsoft.com/office/word/2023/wordml/word16du" xmlns:w16sdtdh="http://schemas.microsoft.com/office/word/2020/wordml/sdtdatahash">
           <w:pict>
             <v:rect id="shape_0" ID="Rectángulo 3" path="m0,0l-2147483645,0l-2147483645,-2147483646l0,-2147483646xe" stroked="t" o:allowincell="f" style="position:absolute;margin-left:9.2pt;margin-top:13.7pt;width:593.55pt;height:764.55pt;mso-wrap-style:none;v-text-anchor:middle;mso-position-horizontal:center;mso-position-horizontal-relative:page;mso-position-vertical:center;mso-position-vertical-relative:page" wp14:anchorId="7A212101">
               <v:fill o:detectmouseclick="t" on="false"/>
@@ -4369,7 +4405,7 @@
               <w:sz w:val="18"/>
               <w:lang w:val="es-MX" w:eastAsia="en-US"/>
             </w:rPr>
-            <w:t>2</w:t>
+            <w:t>3</w:t>
           </w:r>
           <w:r>
             <w:rPr>
@@ -7249,7 +7285,7 @@
 </file>
 
 <file path=customXml/itemProps1.xml><?xml version="1.0" encoding="utf-8"?>
-<ds:datastoreItem xmlns:ds="http://schemas.openxmlformats.org/officeDocument/2006/customXml" ds:itemID="{DD7779F3-6985-492F-AAC7-9E4A930C47F1}">
+<ds:datastoreItem xmlns:ds="http://schemas.openxmlformats.org/officeDocument/2006/customXml" ds:itemID="{99FC2E72-51E8-45D0-B6EF-4CD37AEB5AC9}">
   <ds:schemaRefs>
     <ds:schemaRef ds:uri="http://schemas.openxmlformats.org/officeDocument/2006/bibliography"/>
   </ds:schemaRefs>

</xml_diff>

<commit_message>
fix(documentos): documentos word actualizados
</commit_message>
<xml_diff>
--- a/public/archivos/Formato_INTERNET.docx
+++ b/public/archivos/Formato_INTERNET.docx
@@ -2171,15 +2171,6 @@
           <w:szCs w:val="22"/>
         </w:rPr>
       </w:pPr>
-    </w:p>
-    <w:p>
-      <w:pPr>
-        <w:rPr>
-          <w:rFonts w:ascii="Noto Sans" w:hAnsi="Noto Sans" w:cs="Noto Sans"/>
-          <w:sz w:val="22"/>
-          <w:szCs w:val="22"/>
-        </w:rPr>
-      </w:pPr>
       <w:r>
         <w:rPr>
           <w:rFonts w:ascii="Noto Sans" w:hAnsi="Noto Sans" w:cs="Noto Sans"/>
@@ -2307,96 +2298,16 @@
         </w:rPr>
       </w:pPr>
     </w:p>
-    <w:tbl>
-      <w:tblPr>
-        <w:tblStyle w:val="Tablaconcuadrcula"/>
-        <w:tblW w:w="9680" w:type="dxa"/>
-        <w:tblLayout w:type="fixed"/>
-        <w:tblLook w:val="04A0" w:firstRow="1" w:lastRow="0" w:firstColumn="1" w:lastColumn="0" w:noHBand="0" w:noVBand="1"/>
-      </w:tblPr>
-      <w:tblGrid>
-        <w:gridCol w:w="3822"/>
-        <w:gridCol w:w="5858"/>
-      </w:tblGrid>
-      <w:tr>
-        <w:tc>
-          <w:tcPr>
-            <w:tcW w:w="9680" w:type="dxa"/>
-            <w:gridSpan w:val="2"/>
-            <w:shd w:val="clear" w:color="auto" w:fill="F2F2F2" w:themeFill="background1" w:themeFillShade="F2"/>
-            <w:vAlign w:val="center"/>
-          </w:tcPr>
-          <w:p>
-            <w:pPr>
-              <w:widowControl w:val="0"/>
-              <w:rPr>
-                <w:rFonts w:ascii="Noto Sans" w:hAnsi="Noto Sans" w:cs="Noto Sans"/>
-                <w:b/>
-                <w:sz w:val="22"/>
-                <w:szCs w:val="22"/>
-              </w:rPr>
-            </w:pPr>
-            <w:r>
-              <w:rPr>
-                <w:rFonts w:ascii="Noto Sans" w:hAnsi="Noto Sans" w:cs="Noto Sans"/>
-                <w:b/>
-                <w:sz w:val="22"/>
-                <w:szCs w:val="22"/>
-              </w:rPr>
-              <w:t xml:space="preserve">Sitios personales y blogs  </w:t>
-            </w:r>
-          </w:p>
-        </w:tc>
-      </w:tr>
-      <w:tr>
-        <w:trPr>
-          <w:trHeight w:val="622"/>
-        </w:trPr>
-        <w:tc>
-          <w:tcPr>
-            <w:tcW w:w="3822" w:type="dxa"/>
-            <w:vAlign w:val="center"/>
-          </w:tcPr>
-          <w:p>
-            <w:pPr>
-              <w:widowControl w:val="0"/>
-              <w:rPr>
-                <w:rFonts w:ascii="Noto Sans" w:hAnsi="Noto Sans" w:cs="Noto Sans"/>
-                <w:b/>
-                <w:sz w:val="22"/>
-                <w:szCs w:val="22"/>
-              </w:rPr>
-            </w:pPr>
-            <w:r>
-              <w:rPr>
-                <w:rFonts w:ascii="Noto Sans" w:hAnsi="Noto Sans" w:cs="Noto Sans"/>
-                <w:b/>
-                <w:sz w:val="22"/>
-                <w:szCs w:val="22"/>
-              </w:rPr>
-              <w:lastRenderedPageBreak/>
-              <w:t>Justificación:</w:t>
-            </w:r>
-          </w:p>
-        </w:tc>
-        <w:tc>
-          <w:tcPr>
-            <w:tcW w:w="5858" w:type="dxa"/>
-            <w:vAlign w:val="center"/>
-          </w:tcPr>
-          <w:p>
-            <w:pPr>
-              <w:widowControl w:val="0"/>
-              <w:rPr>
-                <w:rFonts w:ascii="Noto Sans" w:hAnsi="Noto Sans" w:cs="Noto Sans"/>
-                <w:sz w:val="22"/>
-                <w:szCs w:val="22"/>
-              </w:rPr>
-            </w:pPr>
-          </w:p>
-        </w:tc>
-      </w:tr>
-    </w:tbl>
+    <w:p>
+      <w:pPr>
+        <w:rPr>
+          <w:rFonts w:ascii="Noto Sans" w:hAnsi="Noto Sans" w:cs="Noto Sans"/>
+          <w:color w:val="FF0000"/>
+          <w:sz w:val="22"/>
+          <w:szCs w:val="22"/>
+        </w:rPr>
+      </w:pPr>
+    </w:p>
     <w:p>
       <w:pPr>
         <w:rPr>
@@ -2443,43 +2354,8 @@
                 <w:sz w:val="22"/>
                 <w:szCs w:val="22"/>
               </w:rPr>
-              <w:t>Descarga de software</w:t>
-            </w:r>
-            <w:r>
-              <w:rPr>
-                <w:rFonts w:ascii="Noto Sans" w:hAnsi="Noto Sans" w:cs="Noto Sans"/>
-                <w:b/>
-                <w:sz w:val="22"/>
-                <w:szCs w:val="22"/>
-              </w:rPr>
-              <w:t xml:space="preserve"> </w:t>
-            </w:r>
-            <w:r>
-              <w:rPr>
-                <w:rFonts w:ascii="Noto Sans" w:hAnsi="Noto Sans" w:cs="Noto Sans"/>
-                <w:b/>
-                <w:sz w:val="22"/>
-                <w:szCs w:val="22"/>
-              </w:rPr>
-              <w:t>/</w:t>
-            </w:r>
-            <w:r>
-              <w:rPr>
-                <w:rFonts w:ascii="Noto Sans" w:hAnsi="Noto Sans" w:cs="Noto Sans"/>
-                <w:b/>
-                <w:sz w:val="22"/>
-                <w:szCs w:val="22"/>
-              </w:rPr>
-              <w:t xml:space="preserve"> </w:t>
-            </w:r>
-            <w:r>
-              <w:rPr>
-                <w:rFonts w:ascii="Noto Sans" w:hAnsi="Noto Sans" w:cs="Noto Sans"/>
-                <w:b/>
-                <w:sz w:val="22"/>
-                <w:szCs w:val="22"/>
-              </w:rPr>
-              <w:t>drivers</w:t>
+              <w:lastRenderedPageBreak/>
+              <w:t xml:space="preserve">Sitios personales y blogs  </w:t>
             </w:r>
           </w:p>
         </w:tc>
@@ -2578,7 +2454,43 @@
                 <w:sz w:val="22"/>
                 <w:szCs w:val="22"/>
               </w:rPr>
-              <w:t xml:space="preserve">Redes sociales </w:t>
+              <w:t>Descarga de software</w:t>
+            </w:r>
+            <w:r>
+              <w:rPr>
+                <w:rFonts w:ascii="Noto Sans" w:hAnsi="Noto Sans" w:cs="Noto Sans"/>
+                <w:b/>
+                <w:sz w:val="22"/>
+                <w:szCs w:val="22"/>
+              </w:rPr>
+              <w:t xml:space="preserve"> </w:t>
+            </w:r>
+            <w:r>
+              <w:rPr>
+                <w:rFonts w:ascii="Noto Sans" w:hAnsi="Noto Sans" w:cs="Noto Sans"/>
+                <w:b/>
+                <w:sz w:val="22"/>
+                <w:szCs w:val="22"/>
+              </w:rPr>
+              <w:t>/</w:t>
+            </w:r>
+            <w:r>
+              <w:rPr>
+                <w:rFonts w:ascii="Noto Sans" w:hAnsi="Noto Sans" w:cs="Noto Sans"/>
+                <w:b/>
+                <w:sz w:val="22"/>
+                <w:szCs w:val="22"/>
+              </w:rPr>
+              <w:t xml:space="preserve"> </w:t>
+            </w:r>
+            <w:r>
+              <w:rPr>
+                <w:rFonts w:ascii="Noto Sans" w:hAnsi="Noto Sans" w:cs="Noto Sans"/>
+                <w:b/>
+                <w:sz w:val="22"/>
+                <w:szCs w:val="22"/>
+              </w:rPr>
+              <w:t>drivers</w:t>
             </w:r>
           </w:p>
         </w:tc>
@@ -2677,7 +2589,7 @@
                 <w:sz w:val="22"/>
                 <w:szCs w:val="22"/>
               </w:rPr>
-              <w:t>Transmisión de medios</w:t>
+              <w:t xml:space="preserve">Redes sociales </w:t>
             </w:r>
           </w:p>
         </w:tc>
@@ -2776,7 +2688,7 @@
                 <w:sz w:val="22"/>
                 <w:szCs w:val="22"/>
               </w:rPr>
-              <w:t>Otra: (Indique cual)</w:t>
+              <w:t>Transmisión de medios</w:t>
             </w:r>
           </w:p>
         </w:tc>
@@ -2795,6 +2707,7 @@
               <w:widowControl w:val="0"/>
               <w:rPr>
                 <w:rFonts w:ascii="Noto Sans" w:hAnsi="Noto Sans" w:cs="Noto Sans"/>
+                <w:b/>
                 <w:sz w:val="22"/>
                 <w:szCs w:val="22"/>
               </w:rPr>
@@ -2802,10 +2715,11 @@
             <w:r>
               <w:rPr>
                 <w:rFonts w:ascii="Noto Sans" w:hAnsi="Noto Sans" w:cs="Noto Sans"/>
-                <w:sz w:val="22"/>
-                <w:szCs w:val="22"/>
-              </w:rPr>
-              <w:t>Referencia del servicio requerido (URL del servicio):</w:t>
+                <w:b/>
+                <w:sz w:val="22"/>
+                <w:szCs w:val="22"/>
+              </w:rPr>
+              <w:t>Justificación:</w:t>
             </w:r>
           </w:p>
         </w:tc>
@@ -2823,6 +2737,58 @@
                 <w:szCs w:val="22"/>
               </w:rPr>
             </w:pPr>
+          </w:p>
+        </w:tc>
+      </w:tr>
+    </w:tbl>
+    <w:p>
+      <w:pPr>
+        <w:rPr>
+          <w:rFonts w:ascii="Noto Sans" w:hAnsi="Noto Sans" w:cs="Noto Sans"/>
+          <w:color w:val="FF0000"/>
+          <w:sz w:val="22"/>
+          <w:szCs w:val="22"/>
+        </w:rPr>
+      </w:pPr>
+    </w:p>
+    <w:tbl>
+      <w:tblPr>
+        <w:tblStyle w:val="Tablaconcuadrcula"/>
+        <w:tblW w:w="9680" w:type="dxa"/>
+        <w:tblLayout w:type="fixed"/>
+        <w:tblLook w:val="04A0" w:firstRow="1" w:lastRow="0" w:firstColumn="1" w:lastColumn="0" w:noHBand="0" w:noVBand="1"/>
+      </w:tblPr>
+      <w:tblGrid>
+        <w:gridCol w:w="3822"/>
+        <w:gridCol w:w="5858"/>
+      </w:tblGrid>
+      <w:tr>
+        <w:tc>
+          <w:tcPr>
+            <w:tcW w:w="9680" w:type="dxa"/>
+            <w:gridSpan w:val="2"/>
+            <w:shd w:val="clear" w:color="auto" w:fill="F2F2F2" w:themeFill="background1" w:themeFillShade="F2"/>
+            <w:vAlign w:val="center"/>
+          </w:tcPr>
+          <w:p>
+            <w:pPr>
+              <w:widowControl w:val="0"/>
+              <w:rPr>
+                <w:rFonts w:ascii="Noto Sans" w:hAnsi="Noto Sans" w:cs="Noto Sans"/>
+                <w:b/>
+                <w:sz w:val="22"/>
+                <w:szCs w:val="22"/>
+              </w:rPr>
+            </w:pPr>
+            <w:r>
+              <w:rPr>
+                <w:rFonts w:ascii="Noto Sans" w:hAnsi="Noto Sans" w:cs="Noto Sans"/>
+                <w:b/>
+                <w:sz w:val="22"/>
+                <w:szCs w:val="22"/>
+              </w:rPr>
+              <w:t>Otra: (Indique cual)</w:t>
+            </w:r>
           </w:p>
         </w:tc>
       </w:tr>
@@ -2840,7 +2806,6 @@
               <w:widowControl w:val="0"/>
               <w:rPr>
                 <w:rFonts w:ascii="Noto Sans" w:hAnsi="Noto Sans" w:cs="Noto Sans"/>
-                <w:b/>
                 <w:sz w:val="22"/>
                 <w:szCs w:val="22"/>
               </w:rPr>
@@ -2848,11 +2813,10 @@
             <w:r>
               <w:rPr>
                 <w:rFonts w:ascii="Noto Sans" w:hAnsi="Noto Sans" w:cs="Noto Sans"/>
-                <w:b/>
-                <w:sz w:val="22"/>
-                <w:szCs w:val="22"/>
-              </w:rPr>
-              <w:t>Justificación:</w:t>
+                <w:sz w:val="22"/>
+                <w:szCs w:val="22"/>
+              </w:rPr>
+              <w:t>Referencia del servicio requerido (URL del servicio):</w:t>
             </w:r>
           </w:p>
         </w:tc>
@@ -2873,6 +2837,53 @@
           </w:p>
         </w:tc>
       </w:tr>
+      <w:tr>
+        <w:trPr>
+          <w:trHeight w:val="622"/>
+        </w:trPr>
+        <w:tc>
+          <w:tcPr>
+            <w:tcW w:w="3822" w:type="dxa"/>
+            <w:vAlign w:val="center"/>
+          </w:tcPr>
+          <w:p>
+            <w:pPr>
+              <w:widowControl w:val="0"/>
+              <w:rPr>
+                <w:rFonts w:ascii="Noto Sans" w:hAnsi="Noto Sans" w:cs="Noto Sans"/>
+                <w:b/>
+                <w:sz w:val="22"/>
+                <w:szCs w:val="22"/>
+              </w:rPr>
+            </w:pPr>
+            <w:r>
+              <w:rPr>
+                <w:rFonts w:ascii="Noto Sans" w:hAnsi="Noto Sans" w:cs="Noto Sans"/>
+                <w:b/>
+                <w:sz w:val="22"/>
+                <w:szCs w:val="22"/>
+              </w:rPr>
+              <w:t>Justificación:</w:t>
+            </w:r>
+          </w:p>
+        </w:tc>
+        <w:tc>
+          <w:tcPr>
+            <w:tcW w:w="5858" w:type="dxa"/>
+            <w:vAlign w:val="center"/>
+          </w:tcPr>
+          <w:p>
+            <w:pPr>
+              <w:widowControl w:val="0"/>
+              <w:rPr>
+                <w:rFonts w:ascii="Noto Sans" w:hAnsi="Noto Sans" w:cs="Noto Sans"/>
+                <w:sz w:val="22"/>
+                <w:szCs w:val="22"/>
+              </w:rPr>
+            </w:pPr>
+          </w:p>
+        </w:tc>
+      </w:tr>
     </w:tbl>
     <w:p>
       <w:pPr>
@@ -3169,7 +3180,16 @@
           <w:sz w:val="28"/>
           <w:szCs w:val="22"/>
         </w:rPr>
-        <w:t>Políticas y lineamientos</w:t>
+        <w:t>Políticas y L</w:t>
+      </w:r>
+      <w:r>
+        <w:rPr>
+          <w:rFonts w:ascii="Noto Sans" w:hAnsi="Noto Sans" w:cs="Noto Sans"/>
+          <w:b/>
+          <w:sz w:val="28"/>
+          <w:szCs w:val="22"/>
+        </w:rPr>
+        <w:t>ineamientos</w:t>
       </w:r>
       <w:r>
         <w:rPr>
@@ -3256,17 +3276,7 @@
           <w:sz w:val="22"/>
           <w:szCs w:val="22"/>
         </w:rPr>
-        <w:t>El solicitante deberá proporcionar la dirección IP de su equipo de cómputo para poder aplicar las configuraciones re</w:t>
-      </w:r>
-      <w:bookmarkStart w:id="0" w:name="_GoBack"/>
-      <w:bookmarkEnd w:id="0"/>
-      <w:r>
-        <w:rPr>
-          <w:rFonts w:ascii="Noto Sans" w:hAnsi="Noto Sans" w:cs="Noto Sans"/>
-          <w:sz w:val="22"/>
-          <w:szCs w:val="22"/>
-        </w:rPr>
-        <w:t>queridas. Esta información la podrá obtener utilizando el comando “ipconfig /all” en una ventana de línea de comando. En caso de requerir ayuda para ejecutar el comando indicado, favor de contactar al área de Soporte Técnico de la CONAGUA.</w:t>
+        <w:t>El solicitante deberá proporcionar la dirección IP de su equipo de cómputo para poder aplicar las configuraciones requeridas. Esta información la podrá obtener utilizando el comando “ipconfig /all” en una ventana de línea de comando. En caso de requerir ayuda para ejecutar el comando indicado, favor de contactar al área de Soporte Técnico de la CONAGUA.</w:t>
       </w:r>
     </w:p>
     <w:p>
@@ -3518,39 +3528,6 @@
               <w:jc w:val="center"/>
               <w:rPr>
                 <w:rFonts w:ascii="Noto Sans" w:hAnsi="Noto Sans" w:cs="Noto Sans"/>
-                <w:bCs/>
-                <w:sz w:val="22"/>
-                <w:szCs w:val="22"/>
-              </w:rPr>
-            </w:pPr>
-            <w:r>
-              <w:rPr>
-                <w:rFonts w:ascii="Noto Sans" w:hAnsi="Noto Sans" w:cs="Noto Sans"/>
-                <w:bCs/>
-                <w:sz w:val="22"/>
-                <w:szCs w:val="22"/>
-              </w:rPr>
-              <w:t xml:space="preserve"> </w:t>
-            </w:r>
-          </w:p>
-          <w:p>
-            <w:pPr>
-              <w:widowControl w:val="0"/>
-              <w:jc w:val="center"/>
-              <w:rPr>
-                <w:rFonts w:ascii="Noto Sans" w:hAnsi="Noto Sans" w:cs="Noto Sans"/>
-                <w:bCs/>
-                <w:sz w:val="22"/>
-                <w:szCs w:val="22"/>
-              </w:rPr>
-            </w:pPr>
-          </w:p>
-          <w:p>
-            <w:pPr>
-              <w:widowControl w:val="0"/>
-              <w:jc w:val="center"/>
-              <w:rPr>
-                <w:rFonts w:ascii="Noto Sans" w:hAnsi="Noto Sans" w:cs="Noto Sans"/>
                 <w:b/>
                 <w:bCs/>
                 <w:sz w:val="22"/>
@@ -3564,7 +3541,7 @@
                 <w:sz w:val="22"/>
                 <w:szCs w:val="22"/>
               </w:rPr>
-              <w:t>Puesto del usuario</w:t>
+              <w:t xml:space="preserve"> Puesto del usuario</w:t>
             </w:r>
           </w:p>
         </w:tc>
@@ -3634,30 +3611,6 @@
               </w:rPr>
               <w:t>Nombre del Gerente o Director Local</w:t>
             </w:r>
-          </w:p>
-          <w:p>
-            <w:pPr>
-              <w:widowControl w:val="0"/>
-              <w:jc w:val="center"/>
-              <w:rPr>
-                <w:rFonts w:ascii="Noto Sans" w:hAnsi="Noto Sans" w:cs="Noto Sans"/>
-                <w:bCs/>
-                <w:sz w:val="22"/>
-                <w:szCs w:val="22"/>
-              </w:rPr>
-            </w:pPr>
-          </w:p>
-          <w:p>
-            <w:pPr>
-              <w:widowControl w:val="0"/>
-              <w:jc w:val="center"/>
-              <w:rPr>
-                <w:rFonts w:ascii="Noto Sans" w:hAnsi="Noto Sans" w:cs="Noto Sans"/>
-                <w:bCs/>
-                <w:sz w:val="22"/>
-                <w:szCs w:val="22"/>
-              </w:rPr>
-            </w:pPr>
           </w:p>
           <w:p>
             <w:pPr>
@@ -3932,7 +3885,7 @@
             </wp:anchor>
           </w:drawing>
         </mc:Choice>
-        <mc:Fallback xmlns:cx1="http://schemas.microsoft.com/office/drawing/2015/9/8/chartex" xmlns:cx2="http://schemas.microsoft.com/office/drawing/2015/10/21/chartex" xmlns:cx3="http://schemas.microsoft.com/office/drawing/2016/5/9/chartex" xmlns:cx4="http://schemas.microsoft.com/office/drawing/2016/5/10/chartex" xmlns:cx5="http://schemas.microsoft.com/office/drawing/2016/5/11/chartex" xmlns:cx6="http://schemas.microsoft.com/office/drawing/2016/5/12/chartex" xmlns:cx7="http://schemas.microsoft.com/office/drawing/2016/5/13/chartex" xmlns:cx8="http://schemas.microsoft.com/office/drawing/2016/5/14/chartex" xmlns:aink="http://schemas.microsoft.com/office/drawing/2016/ink" xmlns:am3d="http://schemas.microsoft.com/office/drawing/2017/model3d" xmlns:oel="http://schemas.microsoft.com/office/2019/extlst" xmlns:w16cex="http://schemas.microsoft.com/office/word/2018/wordml/cex" xmlns:w16cid="http://schemas.microsoft.com/office/word/2016/wordml/cid" xmlns:w16="http://schemas.microsoft.com/office/word/2018/wordml" xmlns:w16du="http://schemas.microsoft.com/office/word/2023/wordml/word16du" xmlns:w16sdtdh="http://schemas.microsoft.com/office/word/2020/wordml/sdtdatahash">
+        <mc:Fallback xmlns:w16sdtdh="http://schemas.microsoft.com/office/word/2020/wordml/sdtdatahash" xmlns:w16du="http://schemas.microsoft.com/office/word/2023/wordml/word16du" xmlns:w16="http://schemas.microsoft.com/office/word/2018/wordml" xmlns:w16cid="http://schemas.microsoft.com/office/word/2016/wordml/cid" xmlns:w16cex="http://schemas.microsoft.com/office/word/2018/wordml/cex" xmlns:oel="http://schemas.microsoft.com/office/2019/extlst" xmlns:am3d="http://schemas.microsoft.com/office/drawing/2017/model3d" xmlns:aink="http://schemas.microsoft.com/office/drawing/2016/ink" xmlns:cx8="http://schemas.microsoft.com/office/drawing/2016/5/14/chartex" xmlns:cx7="http://schemas.microsoft.com/office/drawing/2016/5/13/chartex" xmlns:cx6="http://schemas.microsoft.com/office/drawing/2016/5/12/chartex" xmlns:cx5="http://schemas.microsoft.com/office/drawing/2016/5/11/chartex" xmlns:cx4="http://schemas.microsoft.com/office/drawing/2016/5/10/chartex" xmlns:cx3="http://schemas.microsoft.com/office/drawing/2016/5/9/chartex" xmlns:cx2="http://schemas.microsoft.com/office/drawing/2015/10/21/chartex" xmlns:cx1="http://schemas.microsoft.com/office/drawing/2015/9/8/chartex">
           <w:pict>
             <v:rect id="shape_0" ID="Rectángulo 452" path="m0,0l-2147483645,0l-2147483645,-2147483646l0,-2147483646xe" stroked="t" o:allowincell="f" style="position:absolute;margin-left:9.2pt;margin-top:13.7pt;width:593.55pt;height:764.55pt;mso-wrap-style:none;v-text-anchor:middle;mso-position-horizontal:center;mso-position-horizontal-relative:page;mso-position-vertical:center;mso-position-vertical-relative:page" wp14:anchorId="1392ED32">
               <v:fill o:detectmouseclick="t" on="false"/>
@@ -4084,7 +4037,7 @@
             </wp:anchor>
           </w:drawing>
         </mc:Choice>
-        <mc:Fallback xmlns:cx1="http://schemas.microsoft.com/office/drawing/2015/9/8/chartex" xmlns:cx2="http://schemas.microsoft.com/office/drawing/2015/10/21/chartex" xmlns:cx3="http://schemas.microsoft.com/office/drawing/2016/5/9/chartex" xmlns:cx4="http://schemas.microsoft.com/office/drawing/2016/5/10/chartex" xmlns:cx5="http://schemas.microsoft.com/office/drawing/2016/5/11/chartex" xmlns:cx6="http://schemas.microsoft.com/office/drawing/2016/5/12/chartex" xmlns:cx7="http://schemas.microsoft.com/office/drawing/2016/5/13/chartex" xmlns:cx8="http://schemas.microsoft.com/office/drawing/2016/5/14/chartex" xmlns:aink="http://schemas.microsoft.com/office/drawing/2016/ink" xmlns:am3d="http://schemas.microsoft.com/office/drawing/2017/model3d" xmlns:oel="http://schemas.microsoft.com/office/2019/extlst" xmlns:w16cex="http://schemas.microsoft.com/office/word/2018/wordml/cex" xmlns:w16cid="http://schemas.microsoft.com/office/word/2016/wordml/cid" xmlns:w16="http://schemas.microsoft.com/office/word/2018/wordml" xmlns:w16du="http://schemas.microsoft.com/office/word/2023/wordml/word16du" xmlns:w16sdtdh="http://schemas.microsoft.com/office/word/2020/wordml/sdtdatahash">
+        <mc:Fallback xmlns:w16sdtdh="http://schemas.microsoft.com/office/word/2020/wordml/sdtdatahash" xmlns:w16du="http://schemas.microsoft.com/office/word/2023/wordml/word16du" xmlns:w16="http://schemas.microsoft.com/office/word/2018/wordml" xmlns:w16cid="http://schemas.microsoft.com/office/word/2016/wordml/cid" xmlns:w16cex="http://schemas.microsoft.com/office/word/2018/wordml/cex" xmlns:oel="http://schemas.microsoft.com/office/2019/extlst" xmlns:am3d="http://schemas.microsoft.com/office/drawing/2017/model3d" xmlns:aink="http://schemas.microsoft.com/office/drawing/2016/ink" xmlns:cx8="http://schemas.microsoft.com/office/drawing/2016/5/14/chartex" xmlns:cx7="http://schemas.microsoft.com/office/drawing/2016/5/13/chartex" xmlns:cx6="http://schemas.microsoft.com/office/drawing/2016/5/12/chartex" xmlns:cx5="http://schemas.microsoft.com/office/drawing/2016/5/11/chartex" xmlns:cx4="http://schemas.microsoft.com/office/drawing/2016/5/10/chartex" xmlns:cx3="http://schemas.microsoft.com/office/drawing/2016/5/9/chartex" xmlns:cx2="http://schemas.microsoft.com/office/drawing/2015/10/21/chartex" xmlns:cx1="http://schemas.microsoft.com/office/drawing/2015/9/8/chartex">
           <w:pict>
             <v:rect id="shape_0" ID="Rectángulo 3" path="m0,0l-2147483645,0l-2147483645,-2147483646l0,-2147483646xe" stroked="t" o:allowincell="f" style="position:absolute;margin-left:9.2pt;margin-top:13.7pt;width:593.55pt;height:764.55pt;mso-wrap-style:none;v-text-anchor:middle;mso-position-horizontal:center;mso-position-horizontal-relative:page;mso-position-vertical:center;mso-position-vertical-relative:page" wp14:anchorId="7A212101">
               <v:fill o:detectmouseclick="t" on="false"/>
@@ -4204,6 +4157,7 @@
               <w:lang w:val="es-MX" w:eastAsia="es-MX"/>
             </w:rPr>
           </w:pPr>
+          <w:bookmarkStart w:id="0" w:name="_GoBack"/>
           <w:r>
             <w:rPr>
               <w:noProof/>
@@ -4544,7 +4498,7 @@
               <w:sz w:val="16"/>
               <w:lang w:val="es-MX" w:eastAsia="en-US"/>
             </w:rPr>
-            <w:t>Pendiente</w:t>
+            <w:t>2507</w:t>
           </w:r>
         </w:p>
       </w:tc>
@@ -4624,11 +4578,11 @@
           </w:pPr>
           <w:r>
             <w:rPr>
-              <w:rFonts w:ascii="Noto Sans" w:eastAsia="Calibri" w:hAnsi="Noto Sans" w:cs="Noto Sans"/>
+              <w:rFonts w:ascii="Noto Sans" w:hAnsi="Noto Sans" w:cs="Noto Sans"/>
               <w:sz w:val="16"/>
               <w:lang w:val="es-MX" w:eastAsia="en-US"/>
             </w:rPr>
-            <w:t>Pendiente</w:t>
+            <w:t>2025</w:t>
           </w:r>
         </w:p>
       </w:tc>
@@ -4680,6 +4634,7 @@
         </w:p>
       </w:tc>
     </w:tr>
+    <w:bookmarkEnd w:id="0"/>
   </w:tbl>
   <w:p>
     <w:pPr>
@@ -7285,7 +7240,7 @@
 </file>
 
 <file path=customXml/itemProps1.xml><?xml version="1.0" encoding="utf-8"?>
-<ds:datastoreItem xmlns:ds="http://schemas.openxmlformats.org/officeDocument/2006/customXml" ds:itemID="{99FC2E72-51E8-45D0-B6EF-4CD37AEB5AC9}">
+<ds:datastoreItem xmlns:ds="http://schemas.openxmlformats.org/officeDocument/2006/customXml" ds:itemID="{CF8678CD-4960-40D2-A98C-DD92B69A7DD1}">
   <ds:schemaRefs>
     <ds:schemaRef ds:uri="http://schemas.openxmlformats.org/officeDocument/2006/bibliography"/>
   </ds:schemaRefs>

</xml_diff>